<commit_message>
updated the documentation - added environment infos
</commit_message>
<xml_diff>
--- a/Documentation_HSP_project.docx
+++ b/Documentation_HSP_project.docx
@@ -4,7 +4,7 @@
   <w:body>
     <w:p>
       <w:pPr>
-        <w:pStyle w:val="Titel"/>
+        <w:pStyle w:val="Title"/>
         <w:jc w:val="both"/>
         <w:rPr>
           <w:sz w:val="36"/>
@@ -20,8 +20,14 @@
     <w:p>
       <w:pPr>
         <w:jc w:val="both"/>
-      </w:pPr>
-      <w:r>
+        <w:rPr>
+          <w:lang w:val="de-DE"/>
+        </w:rPr>
+      </w:pPr>
+      <w:r>
+        <w:rPr>
+          <w:lang w:val="de-DE"/>
+        </w:rPr>
         <w:t>By Philipp Rieger, Andreas Kalo Fogados, Michael Dorr</w:t>
       </w:r>
     </w:p>
@@ -43,25 +49,423 @@
     </w:p>
     <w:p>
       <w:pPr>
-        <w:pStyle w:val="berschrift1"/>
+        <w:pStyle w:val="Heading1"/>
         <w:jc w:val="both"/>
       </w:pPr>
       <w:r>
         <w:t>1 Environment Setup</w:t>
       </w:r>
-    </w:p>
-    <w:p>
-      <w:pPr>
-        <w:pStyle w:val="berschrift2"/>
+      <w:bookmarkStart w:id="0" w:name="_GoBack"/>
+      <w:bookmarkEnd w:id="0"/>
+    </w:p>
+    <w:p/>
+    <w:p>
+      <w:pPr>
+        <w:keepNext/>
+      </w:pPr>
+      <w:r>
+        <w:pict w14:anchorId="16BE39DA">
+          <v:shapetype id="_x0000_t75" coordsize="21600,21600" o:spt="75" o:preferrelative="t" path="m@4@5l@4@11@9@11@9@5xe" filled="f" stroked="f">
+            <v:stroke joinstyle="miter"/>
+            <v:formulas>
+              <v:f eqn="if lineDrawn pixelLineWidth 0"/>
+              <v:f eqn="sum @0 1 0"/>
+              <v:f eqn="sum 0 0 @1"/>
+              <v:f eqn="prod @2 1 2"/>
+              <v:f eqn="prod @3 21600 pixelWidth"/>
+              <v:f eqn="prod @3 21600 pixelHeight"/>
+              <v:f eqn="sum @0 0 1"/>
+              <v:f eqn="prod @6 1 2"/>
+              <v:f eqn="prod @7 21600 pixelWidth"/>
+              <v:f eqn="sum @8 21600 0"/>
+              <v:f eqn="prod @7 21600 pixelHeight"/>
+              <v:f eqn="sum @10 21600 0"/>
+            </v:formulas>
+            <v:path o:extrusionok="f" gradientshapeok="t" o:connecttype="rect"/>
+            <o:lock v:ext="edit" aspectratio="t"/>
+          </v:shapetype>
+          <v:shape id="_x0000_i1025" type="#_x0000_t75" style="width:414.75pt;height:363.75pt">
+            <v:imagedata r:id="rId5" o:title="Test-Aufbau5"/>
+          </v:shape>
+        </w:pict>
+      </w:r>
+    </w:p>
+    <w:p>
+      <w:pPr>
+        <w:pStyle w:val="Caption"/>
+      </w:pPr>
+      <w:r>
+        <w:t xml:space="preserve">Figure </w:t>
+      </w:r>
+      <w:fldSimple w:instr=" SEQ Figure \* ARABIC ">
+        <w:r>
+          <w:rPr>
+            <w:noProof/>
+          </w:rPr>
+          <w:t>1</w:t>
+        </w:r>
+      </w:fldSimple>
+      <w:r>
+        <w:t>: Test-Environment Setup</w:t>
+      </w:r>
+    </w:p>
+    <w:p/>
+    <w:p>
+      <w:r>
+        <w:t>Figure 1 shows the environment</w:t>
+      </w:r>
+      <w:r>
+        <w:t xml:space="preserve"> </w:t>
+      </w:r>
+      <w:r>
+        <w:t xml:space="preserve">setup for the </w:t>
+      </w:r>
+      <w:r>
+        <w:t>generation</w:t>
+      </w:r>
+      <w:r>
+        <w:t xml:space="preserve"> of log-files with the user-login-data. </w:t>
+      </w:r>
+      <w:r>
+        <w:t xml:space="preserve">Therefore a Test-PC with two </w:t>
+      </w:r>
+      <w:r>
+        <w:t xml:space="preserve">virtual machines </w:t>
+      </w:r>
+      <w:r>
+        <w:t>is</w:t>
+      </w:r>
+      <w:r>
+        <w:t xml:space="preserve"> used. One virtual machine runs Windows Server 2012 R2 with a static IP-Address and several services: </w:t>
+      </w:r>
+    </w:p>
+    <w:p>
+      <w:pPr>
+        <w:pStyle w:val="ListParagraph"/>
+        <w:numPr>
+          <w:ilvl w:val="0"/>
+          <w:numId w:val="13"/>
+        </w:numPr>
+      </w:pPr>
+      <w:r>
+        <w:rPr>
+          <w:i/>
+        </w:rPr>
+        <w:t>Primary Domain Controller</w:t>
+      </w:r>
+      <w:r>
+        <w:t xml:space="preserve"> to create and manage user-accounts within the created Domain “OTHR”</w:t>
+      </w:r>
+    </w:p>
+    <w:p>
+      <w:pPr>
+        <w:pStyle w:val="ListParagraph"/>
+        <w:numPr>
+          <w:ilvl w:val="0"/>
+          <w:numId w:val="13"/>
+        </w:numPr>
+      </w:pPr>
+      <w:r>
+        <w:rPr>
+          <w:i/>
+        </w:rPr>
+        <w:t>DHCP</w:t>
+      </w:r>
+      <w:r>
+        <w:t xml:space="preserve"> to distribute IP-Addresses to connecting devices</w:t>
+      </w:r>
+    </w:p>
+    <w:p>
+      <w:pPr>
+        <w:pStyle w:val="ListParagraph"/>
+        <w:numPr>
+          <w:ilvl w:val="0"/>
+          <w:numId w:val="13"/>
+        </w:numPr>
+      </w:pPr>
+      <w:r>
+        <w:rPr>
+          <w:i/>
+        </w:rPr>
+        <w:t>RADIUS</w:t>
+      </w:r>
+      <w:r>
+        <w:t xml:space="preserve"> </w:t>
+      </w:r>
+      <w:r>
+        <w:t xml:space="preserve">as network access control </w:t>
+      </w:r>
+      <w:r>
+        <w:t xml:space="preserve">to </w:t>
+      </w:r>
+      <w:r>
+        <w:t xml:space="preserve">provide centralized authentication, authorization and accounting management for the users who connect to the </w:t>
+      </w:r>
+      <w:r>
+        <w:t>domain</w:t>
+      </w:r>
+    </w:p>
+    <w:p>
+      <w:pPr>
+        <w:pStyle w:val="ListParagraph"/>
+        <w:numPr>
+          <w:ilvl w:val="0"/>
+          <w:numId w:val="13"/>
+        </w:numPr>
+      </w:pPr>
+      <w:r>
+        <w:rPr>
+          <w:i/>
+        </w:rPr>
+        <w:t xml:space="preserve">Logstash </w:t>
+      </w:r>
+      <w:r>
+        <w:t>to write log-lines to the Mongo database</w:t>
+      </w:r>
+    </w:p>
+    <w:p>
+      <w:pPr>
+        <w:pStyle w:val="ListParagraph"/>
+        <w:ind w:left="0"/>
+      </w:pPr>
+      <w:r>
+        <w:lastRenderedPageBreak/>
+        <w:t>The second virtual machine runs a</w:t>
+      </w:r>
+      <w:r>
+        <w:t xml:space="preserve"> Ubuntu 14.04 </w:t>
+      </w:r>
+      <w:r>
+        <w:t xml:space="preserve">Server with a Mongo database to store log-lines </w:t>
+      </w:r>
+      <w:r>
+        <w:t>from the RADIUS log</w:t>
+      </w:r>
+      <w:r>
+        <w:t>-</w:t>
+      </w:r>
+      <w:r>
+        <w:t xml:space="preserve">file </w:t>
+      </w:r>
+      <w:r>
+        <w:t>and</w:t>
+      </w:r>
+      <w:r>
+        <w:t xml:space="preserve"> </w:t>
+      </w:r>
+      <w:r>
+        <w:t xml:space="preserve">extracted </w:t>
+      </w:r>
+      <w:r>
+        <w:t>login record objects.</w:t>
+      </w:r>
+    </w:p>
+    <w:p>
+      <w:pPr>
+        <w:pStyle w:val="ListParagraph"/>
+        <w:ind w:left="0"/>
+      </w:pPr>
+    </w:p>
+    <w:p>
+      <w:pPr>
+        <w:pStyle w:val="ListParagraph"/>
+        <w:ind w:left="0"/>
+      </w:pPr>
+      <w:r>
+        <w:t xml:space="preserve">The Access Point </w:t>
+      </w:r>
+      <w:r>
+        <w:t xml:space="preserve">is directly connected to the Test-PC. It </w:t>
+      </w:r>
+      <w:r>
+        <w:t xml:space="preserve">is used to connect to the domain </w:t>
+      </w:r>
+      <w:r>
+        <w:t xml:space="preserve">with a mobile phone </w:t>
+      </w:r>
+      <w:r>
+        <w:t>via WIFI.</w:t>
+      </w:r>
+      <w:r>
+        <w:t xml:space="preserve"> The domain-network is simulated with PCs connected with a switch and Ethernet. The switch is directly connected to the Test-PC.</w:t>
+      </w:r>
+      <w:r>
+        <w:t xml:space="preserve"> </w:t>
+      </w:r>
+    </w:p>
+    <w:p>
+      <w:pPr>
+        <w:pStyle w:val="ListParagraph"/>
+        <w:ind w:left="0"/>
+      </w:pPr>
+      <w:r>
+        <w:t>Consequently</w:t>
+      </w:r>
+      <w:r>
+        <w:t xml:space="preserve"> PCs are connected to the domain directly via Ethernet and mobile-phones are connected via WIFI.</w:t>
+      </w:r>
+    </w:p>
+    <w:p>
+      <w:pPr>
+        <w:pStyle w:val="ListParagraph"/>
+        <w:ind w:left="0"/>
+      </w:pPr>
+    </w:p>
+    <w:p>
+      <w:pPr>
+        <w:pStyle w:val="Heading2"/>
+        <w:numPr>
+          <w:ilvl w:val="1"/>
+          <w:numId w:val="9"/>
+        </w:numPr>
+        <w:ind w:left="390"/>
         <w:jc w:val="both"/>
       </w:pPr>
       <w:r>
-        <w:t>1.1 Log Production via RADIUS Server and Syslog</w:t>
-      </w:r>
-    </w:p>
-    <w:p>
-      <w:pPr>
-        <w:pStyle w:val="berschrift2"/>
+        <w:t>Log P</w:t>
+      </w:r>
+      <w:r>
+        <w:t>roduction with</w:t>
+      </w:r>
+      <w:r>
+        <w:t xml:space="preserve"> </w:t>
+      </w:r>
+      <w:r>
+        <w:t>RADIUS-Service</w:t>
+      </w:r>
+    </w:p>
+    <w:p/>
+    <w:p>
+      <w:r>
+        <w:t>The RADIUS (</w:t>
+      </w:r>
+      <w:r>
+        <w:t>Remote Authentication Dial-In User Service</w:t>
+      </w:r>
+      <w:r>
+        <w:t xml:space="preserve">) is used to provide 802.1X authentication. It ensures that users who try to connect to the domain have to enter </w:t>
+      </w:r>
+      <w:r>
+        <w:t>their</w:t>
+      </w:r>
+      <w:r>
+        <w:t xml:space="preserve"> username and password </w:t>
+      </w:r>
+      <w:r>
+        <w:t>managed</w:t>
+      </w:r>
+      <w:r>
+        <w:t xml:space="preserve"> by the PDC. </w:t>
+      </w:r>
+      <w:r>
+        <w:t>Hence</w:t>
+      </w:r>
+      <w:r>
+        <w:t xml:space="preserve"> users use </w:t>
+      </w:r>
+      <w:r>
+        <w:t xml:space="preserve">their own password to connect to the </w:t>
+      </w:r>
+      <w:r>
+        <w:t>domain.</w:t>
+      </w:r>
+    </w:p>
+    <w:p>
+      <w:r>
+        <w:t xml:space="preserve">The RADIUS automatically logs all connections to the domain in a log file. It creates a new file for each </w:t>
+      </w:r>
+      <w:r>
+        <w:t>month.</w:t>
+      </w:r>
+      <w:r>
+        <w:t xml:space="preserve"> The entries within this log files are used for the calculations of the tool.</w:t>
+      </w:r>
+    </w:p>
+    <w:p/>
+    <w:p>
+      <w:r>
+        <w:t>For instance, w</w:t>
+      </w:r>
+      <w:r>
+        <w:t>ith the setup described by figure 1</w:t>
+      </w:r>
+      <w:r>
+        <w:t xml:space="preserve"> </w:t>
+      </w:r>
+      <w:r>
+        <w:t xml:space="preserve">it </w:t>
+      </w:r>
+      <w:r>
+        <w:t xml:space="preserve">is possible to </w:t>
+      </w:r>
+      <w:r>
+        <w:t xml:space="preserve">use the log </w:t>
+      </w:r>
+      <w:r>
+        <w:t xml:space="preserve">file </w:t>
+      </w:r>
+      <w:r>
+        <w:t>information</w:t>
+      </w:r>
+      <w:r>
+        <w:t xml:space="preserve"> of the RADIUS</w:t>
+      </w:r>
+      <w:r>
+        <w:t xml:space="preserve"> to determine if the mobile phone </w:t>
+      </w:r>
+      <w:r>
+        <w:t xml:space="preserve">of a user </w:t>
+      </w:r>
+      <w:r>
+        <w:t>connected to the domain before the user logged in on a domain-pc.</w:t>
+      </w:r>
+      <w:r>
+        <w:t xml:space="preserve"> </w:t>
+      </w:r>
+      <w:r>
+        <w:t>Thus</w:t>
+      </w:r>
+      <w:r>
+        <w:t xml:space="preserve"> </w:t>
+      </w:r>
+      <w:r>
+        <w:t>collected informatio</w:t>
+      </w:r>
+      <w:r>
+        <w:t>n can be used to raise</w:t>
+      </w:r>
+      <w:r>
+        <w:t xml:space="preserve"> </w:t>
+      </w:r>
+      <w:r>
+        <w:t xml:space="preserve">statistics </w:t>
+      </w:r>
+      <w:r>
+        <w:t xml:space="preserve">on account behavior and </w:t>
+      </w:r>
+      <w:r>
+        <w:t xml:space="preserve">upon this </w:t>
+      </w:r>
+      <w:r>
+        <w:t xml:space="preserve">statistics </w:t>
+      </w:r>
+      <w:r>
+        <w:t>deviations</w:t>
+      </w:r>
+      <w:r>
+        <w:t xml:space="preserve"> can be calculate</w:t>
+      </w:r>
+      <w:r>
+        <w:t>d to detect anomalies</w:t>
+      </w:r>
+      <w:r>
+        <w:t>.</w:t>
+      </w:r>
+    </w:p>
+    <w:p/>
+    <w:p>
+      <w:pPr>
+        <w:pStyle w:val="Heading2"/>
         <w:jc w:val="both"/>
       </w:pPr>
       <w:r>
@@ -79,7 +483,7 @@
     </w:p>
     <w:p>
       <w:pPr>
-        <w:pStyle w:val="Listenabsatz"/>
+        <w:pStyle w:val="ListParagraph"/>
         <w:numPr>
           <w:ilvl w:val="0"/>
           <w:numId w:val="4"/>
@@ -91,7 +495,7 @@
     </w:p>
     <w:p>
       <w:pPr>
-        <w:pStyle w:val="Listenabsatz"/>
+        <w:pStyle w:val="ListParagraph"/>
         <w:numPr>
           <w:ilvl w:val="0"/>
           <w:numId w:val="4"/>
@@ -104,7 +508,7 @@
     <w:p/>
     <w:p>
       <w:pPr>
-        <w:pStyle w:val="berschrift3"/>
+        <w:pStyle w:val="Heading3"/>
       </w:pPr>
       <w:r>
         <w:t xml:space="preserve">1.2.1 </w:t>
@@ -131,7 +535,7 @@
     <w:p/>
     <w:p>
       <w:pPr>
-        <w:pStyle w:val="Listenabsatz"/>
+        <w:pStyle w:val="ListParagraph"/>
         <w:numPr>
           <w:ilvl w:val="0"/>
           <w:numId w:val="5"/>
@@ -143,7 +547,7 @@
     </w:p>
     <w:p>
       <w:pPr>
-        <w:pStyle w:val="Listenabsatz"/>
+        <w:pStyle w:val="ListParagraph"/>
         <w:numPr>
           <w:ilvl w:val="0"/>
           <w:numId w:val="5"/>
@@ -155,7 +559,7 @@
     </w:p>
     <w:p>
       <w:pPr>
-        <w:pStyle w:val="Listenabsatz"/>
+        <w:pStyle w:val="ListParagraph"/>
         <w:numPr>
           <w:ilvl w:val="1"/>
           <w:numId w:val="5"/>
@@ -180,20 +584,20 @@
         </w:tabs>
         <w:rPr>
           <w:rFonts w:eastAsia="Times New Roman" w:cs="Courier New"/>
-          <w:lang w:val="de-DE" w:eastAsia="de-DE"/>
+          <w:lang w:eastAsia="de-DE"/>
         </w:rPr>
       </w:pPr>
       <w:r>
         <w:rPr>
           <w:rFonts w:eastAsia="Times New Roman" w:cs="Courier New"/>
-          <w:lang w:val="de-DE" w:eastAsia="de-DE"/>
+          <w:lang w:eastAsia="de-DE"/>
         </w:rPr>
         <w:t>sudo apt-key adv --keyserver hkp://keyserver.ubuntu.com:80 --recv EA312927</w:t>
       </w:r>
     </w:p>
     <w:p>
       <w:pPr>
-        <w:pStyle w:val="HTMLVorformatiert"/>
+        <w:pStyle w:val="HTMLPreformatted"/>
         <w:numPr>
           <w:ilvl w:val="1"/>
           <w:numId w:val="5"/>
@@ -202,6 +606,7 @@
           <w:rFonts w:asciiTheme="minorHAnsi" w:hAnsiTheme="minorHAnsi"/>
           <w:sz w:val="24"/>
           <w:szCs w:val="24"/>
+          <w:lang w:val="en-US"/>
         </w:rPr>
       </w:pPr>
       <w:r>
@@ -210,7 +615,9 @@
           <w:rFonts w:asciiTheme="minorHAnsi" w:hAnsiTheme="minorHAnsi"/>
           <w:sz w:val="24"/>
           <w:szCs w:val="24"/>
-        </w:rPr>
+          <w:lang w:val="en-US"/>
+        </w:rPr>
+        <w:lastRenderedPageBreak/>
         <w:t>echo</w:t>
       </w:r>
       <w:r>
@@ -218,6 +625,7 @@
           <w:rFonts w:asciiTheme="minorHAnsi" w:hAnsiTheme="minorHAnsi"/>
           <w:sz w:val="24"/>
           <w:szCs w:val="24"/>
+          <w:lang w:val="en-US"/>
         </w:rPr>
         <w:t xml:space="preserve"> </w:t>
       </w:r>
@@ -227,6 +635,7 @@
           <w:rFonts w:asciiTheme="minorHAnsi" w:eastAsiaTheme="majorEastAsia" w:hAnsiTheme="minorHAnsi"/>
           <w:sz w:val="24"/>
           <w:szCs w:val="24"/>
+          <w:lang w:val="en-US"/>
         </w:rPr>
         <w:t>"deb http://repo.mongodb.org/apt/ubuntu trusty/mongodb-org/3.2 multiverse"</w:t>
       </w:r>
@@ -235,6 +644,7 @@
           <w:rFonts w:asciiTheme="minorHAnsi" w:hAnsiTheme="minorHAnsi"/>
           <w:sz w:val="24"/>
           <w:szCs w:val="24"/>
+          <w:lang w:val="en-US"/>
         </w:rPr>
         <w:t xml:space="preserve"> </w:t>
       </w:r>
@@ -244,6 +654,7 @@
           <w:rFonts w:asciiTheme="minorHAnsi" w:eastAsiaTheme="majorEastAsia" w:hAnsiTheme="minorHAnsi"/>
           <w:sz w:val="24"/>
           <w:szCs w:val="24"/>
+          <w:lang w:val="en-US"/>
         </w:rPr>
         <w:t>|</w:t>
       </w:r>
@@ -252,13 +663,14 @@
           <w:rFonts w:asciiTheme="minorHAnsi" w:hAnsiTheme="minorHAnsi"/>
           <w:sz w:val="24"/>
           <w:szCs w:val="24"/>
+          <w:lang w:val="en-US"/>
         </w:rPr>
         <w:t xml:space="preserve"> sudo tee /etc/apt/sources.list.d/mongodb-org-3.2.list</w:t>
       </w:r>
     </w:p>
     <w:p>
       <w:pPr>
-        <w:pStyle w:val="HTMLVorformatiert"/>
+        <w:pStyle w:val="HTMLPreformatted"/>
         <w:numPr>
           <w:ilvl w:val="1"/>
           <w:numId w:val="5"/>
@@ -280,7 +692,7 @@
     </w:p>
     <w:p>
       <w:pPr>
-        <w:pStyle w:val="HTMLVorformatiert"/>
+        <w:pStyle w:val="HTMLPreformatted"/>
         <w:numPr>
           <w:ilvl w:val="1"/>
           <w:numId w:val="5"/>
@@ -289,6 +701,7 @@
           <w:rFonts w:asciiTheme="minorHAnsi" w:hAnsiTheme="minorHAnsi"/>
           <w:sz w:val="24"/>
           <w:szCs w:val="24"/>
+          <w:lang w:val="en-US"/>
         </w:rPr>
       </w:pPr>
       <w:r>
@@ -296,13 +709,14 @@
           <w:rFonts w:asciiTheme="minorHAnsi" w:hAnsiTheme="minorHAnsi"/>
           <w:sz w:val="24"/>
           <w:szCs w:val="24"/>
+          <w:lang w:val="en-US"/>
         </w:rPr>
         <w:t>sudo apt-get install -y mongodb-org</w:t>
       </w:r>
     </w:p>
     <w:p>
       <w:pPr>
-        <w:pStyle w:val="HTMLVorformatiert"/>
+        <w:pStyle w:val="HTMLPreformatted"/>
         <w:numPr>
           <w:ilvl w:val="0"/>
           <w:numId w:val="5"/>
@@ -311,6 +725,7 @@
           <w:rFonts w:asciiTheme="minorHAnsi" w:hAnsiTheme="minorHAnsi"/>
           <w:sz w:val="24"/>
           <w:szCs w:val="24"/>
+          <w:lang w:val="en-US"/>
         </w:rPr>
       </w:pPr>
       <w:r>
@@ -318,6 +733,7 @@
           <w:rFonts w:asciiTheme="minorHAnsi" w:hAnsiTheme="minorHAnsi"/>
           <w:sz w:val="24"/>
           <w:szCs w:val="24"/>
+          <w:lang w:val="en-US"/>
         </w:rPr>
         <w:t>MongoDB is now installed and running in the background</w:t>
       </w:r>
@@ -326,6 +742,7 @@
           <w:rFonts w:asciiTheme="minorHAnsi" w:hAnsiTheme="minorHAnsi"/>
           <w:sz w:val="24"/>
           <w:szCs w:val="24"/>
+          <w:lang w:val="en-US"/>
         </w:rPr>
         <w:t xml:space="preserve">. </w:t>
       </w:r>
@@ -334,39 +751,25 @@
           <w:rFonts w:asciiTheme="minorHAnsi" w:hAnsiTheme="minorHAnsi"/>
           <w:sz w:val="24"/>
           <w:szCs w:val="24"/>
-        </w:rPr>
-        <w:t xml:space="preserve">By default, the database is running on port 27017. The connection string to a MongoDB running on the local machine is </w:t>
-      </w:r>
-      <w:r>
+          <w:lang w:val="en-US"/>
+        </w:rPr>
+        <w:t>By default, the database is running on port 27017. The connection string to a MongoDB running on the local machine is mongodb://localhost:27017.</w:t>
+      </w:r>
+    </w:p>
+    <w:p>
+      <w:pPr>
+        <w:pStyle w:val="HTMLPreformatted"/>
         <w:rPr>
           <w:rFonts w:asciiTheme="minorHAnsi" w:hAnsiTheme="minorHAnsi"/>
           <w:sz w:val="24"/>
           <w:szCs w:val="24"/>
-        </w:rPr>
-        <w:t>mongodb://localhost:27017</w:t>
-      </w:r>
-      <w:r>
-        <w:rPr>
-          <w:rFonts w:asciiTheme="minorHAnsi" w:hAnsiTheme="minorHAnsi"/>
-          <w:sz w:val="24"/>
-          <w:szCs w:val="24"/>
-        </w:rPr>
-        <w:t>.</w:t>
-      </w:r>
-    </w:p>
-    <w:p>
-      <w:pPr>
-        <w:pStyle w:val="HTMLVorformatiert"/>
-        <w:rPr>
-          <w:rFonts w:asciiTheme="minorHAnsi" w:hAnsiTheme="minorHAnsi"/>
-          <w:sz w:val="24"/>
-          <w:szCs w:val="24"/>
-        </w:rPr>
-      </w:pPr>
-    </w:p>
-    <w:p>
-      <w:pPr>
-        <w:pStyle w:val="berschrift3"/>
+          <w:lang w:val="en-US"/>
+        </w:rPr>
+      </w:pPr>
+    </w:p>
+    <w:p>
+      <w:pPr>
+        <w:pStyle w:val="Heading3"/>
       </w:pPr>
       <w:r>
         <w:t>1.2.2 Set</w:t>
@@ -383,13 +786,11 @@
       <w:r>
         <w:t>To be able to compile code using the Mongo features, the Boost library and the Mongo C++ driver version 1.1.0 are needed. The following steps will go through the setup of both of these. After finishing this part, it is possible to compile and execute code taking use of the Mongo features.</w:t>
       </w:r>
-      <w:bookmarkStart w:id="0" w:name="_GoBack"/>
-      <w:bookmarkEnd w:id="0"/>
     </w:p>
     <w:p/>
     <w:p>
       <w:pPr>
-        <w:pStyle w:val="Listenabsatz"/>
+        <w:pStyle w:val="ListParagraph"/>
         <w:numPr>
           <w:ilvl w:val="0"/>
           <w:numId w:val="6"/>
@@ -401,22 +802,19 @@
     </w:p>
     <w:p>
       <w:pPr>
-        <w:pStyle w:val="Listenabsatz"/>
+        <w:pStyle w:val="ListParagraph"/>
         <w:numPr>
           <w:ilvl w:val="0"/>
           <w:numId w:val="6"/>
         </w:numPr>
       </w:pPr>
       <w:r>
-        <w:t>Install the prerequired libraries</w:t>
-      </w:r>
-      <w:r>
-        <w:t>:</w:t>
-      </w:r>
-    </w:p>
-    <w:p>
-      <w:pPr>
-        <w:pStyle w:val="Listenabsatz"/>
+        <w:t>Install the prerequired libraries:</w:t>
+      </w:r>
+    </w:p>
+    <w:p>
+      <w:pPr>
+        <w:pStyle w:val="ListParagraph"/>
         <w:numPr>
           <w:ilvl w:val="1"/>
           <w:numId w:val="6"/>
@@ -441,21 +839,20 @@
         </w:tabs>
         <w:rPr>
           <w:rFonts w:eastAsia="Times New Roman" w:cs="Courier New"/>
-          <w:lang w:val="de-DE" w:eastAsia="de-DE"/>
+          <w:lang w:eastAsia="de-DE"/>
         </w:rPr>
       </w:pPr>
       <w:r>
         <w:rPr>
           <w:rFonts w:eastAsia="Times New Roman" w:cs="Courier New"/>
-          <w:lang w:val="de-DE" w:eastAsia="de-DE"/>
-        </w:rPr>
-        <w:lastRenderedPageBreak/>
+          <w:lang w:eastAsia="de-DE"/>
+        </w:rPr>
         <w:t>sudo apt-get install build-essential</w:t>
       </w:r>
     </w:p>
     <w:p>
       <w:pPr>
-        <w:pStyle w:val="Listenabsatz"/>
+        <w:pStyle w:val="ListParagraph"/>
         <w:numPr>
           <w:ilvl w:val="1"/>
           <w:numId w:val="6"/>
@@ -480,27 +877,27 @@
         </w:tabs>
         <w:rPr>
           <w:rFonts w:eastAsia="Times New Roman" w:cs="Courier New"/>
-          <w:lang w:val="de-DE" w:eastAsia="de-DE"/>
+          <w:lang w:eastAsia="de-DE"/>
         </w:rPr>
       </w:pPr>
       <w:r>
         <w:rPr>
           <w:rFonts w:eastAsia="Times New Roman" w:cs="Courier New"/>
-          <w:lang w:val="de-DE" w:eastAsia="de-DE"/>
+          <w:lang w:eastAsia="de-DE"/>
         </w:rPr>
         <w:t>sudo apt-get install libreadline-gplv2-dev libncursesw5-dev libssl-dev libsqlite3-dev tk-dev libgdbm-dev libc6-dev libbz2-dev scons</w:t>
       </w:r>
       <w:r>
         <w:rPr>
           <w:rFonts w:eastAsia="Times New Roman" w:cs="Courier New"/>
-          <w:lang w:val="de-DE" w:eastAsia="de-DE"/>
+          <w:lang w:eastAsia="de-DE"/>
         </w:rPr>
         <w:t xml:space="preserve"> git</w:t>
       </w:r>
     </w:p>
     <w:p>
       <w:pPr>
-        <w:pStyle w:val="Listenabsatz"/>
+        <w:pStyle w:val="ListParagraph"/>
         <w:tabs>
           <w:tab w:val="left" w:pos="916"/>
           <w:tab w:val="left" w:pos="1832"/>
@@ -522,13 +919,13 @@
         <w:ind w:left="1440"/>
         <w:rPr>
           <w:rFonts w:eastAsia="Times New Roman" w:cs="Courier New"/>
-          <w:lang w:val="de-DE" w:eastAsia="de-DE"/>
-        </w:rPr>
-      </w:pPr>
-    </w:p>
-    <w:p>
-      <w:pPr>
-        <w:pStyle w:val="Listenabsatz"/>
+          <w:lang w:eastAsia="de-DE"/>
+        </w:rPr>
+      </w:pPr>
+    </w:p>
+    <w:p>
+      <w:pPr>
+        <w:pStyle w:val="ListParagraph"/>
         <w:numPr>
           <w:ilvl w:val="0"/>
           <w:numId w:val="6"/>
@@ -566,7 +963,7 @@
     </w:p>
     <w:p>
       <w:pPr>
-        <w:pStyle w:val="Listenabsatz"/>
+        <w:pStyle w:val="ListParagraph"/>
         <w:numPr>
           <w:ilvl w:val="1"/>
           <w:numId w:val="6"/>
@@ -591,20 +988,20 @@
         </w:tabs>
         <w:rPr>
           <w:rFonts w:eastAsia="Times New Roman" w:cs="Courier New"/>
-          <w:lang w:val="de-DE" w:eastAsia="de-DE"/>
+          <w:lang w:eastAsia="de-DE"/>
         </w:rPr>
       </w:pPr>
       <w:r>
         <w:rPr>
           <w:rFonts w:eastAsia="Times New Roman" w:cs="Courier New"/>
-          <w:lang w:val="de-DE" w:eastAsia="de-DE"/>
+          <w:lang w:eastAsia="de-DE"/>
         </w:rPr>
         <w:t>sudo add-apt-repository ppa:ubuntu-toolchain-r/test</w:t>
       </w:r>
     </w:p>
     <w:p>
       <w:pPr>
-        <w:pStyle w:val="Listenabsatz"/>
+        <w:pStyle w:val="ListParagraph"/>
         <w:numPr>
           <w:ilvl w:val="1"/>
           <w:numId w:val="6"/>
@@ -642,7 +1039,7 @@
     </w:p>
     <w:p>
       <w:pPr>
-        <w:pStyle w:val="Listenabsatz"/>
+        <w:pStyle w:val="ListParagraph"/>
         <w:numPr>
           <w:ilvl w:val="1"/>
           <w:numId w:val="6"/>
@@ -667,20 +1064,20 @@
         </w:tabs>
         <w:rPr>
           <w:rFonts w:eastAsia="Times New Roman" w:cs="Courier New"/>
-          <w:lang w:val="de-DE" w:eastAsia="de-DE"/>
+          <w:lang w:eastAsia="de-DE"/>
         </w:rPr>
       </w:pPr>
       <w:r>
         <w:rPr>
           <w:rFonts w:eastAsia="Times New Roman" w:cs="Courier New"/>
-          <w:lang w:val="de-DE" w:eastAsia="de-DE"/>
+          <w:lang w:eastAsia="de-DE"/>
         </w:rPr>
         <w:t>sudo apt-get install g++-4.9</w:t>
       </w:r>
     </w:p>
     <w:p>
       <w:pPr>
-        <w:pStyle w:val="Listenabsatz"/>
+        <w:pStyle w:val="ListParagraph"/>
         <w:tabs>
           <w:tab w:val="left" w:pos="916"/>
           <w:tab w:val="left" w:pos="1832"/>
@@ -702,13 +1099,13 @@
         <w:ind w:left="1440"/>
         <w:rPr>
           <w:rFonts w:eastAsia="Times New Roman" w:cs="Courier New"/>
-          <w:lang w:val="de-DE" w:eastAsia="de-DE"/>
-        </w:rPr>
-      </w:pPr>
-    </w:p>
-    <w:p>
-      <w:pPr>
-        <w:pStyle w:val="Listenabsatz"/>
+          <w:lang w:eastAsia="de-DE"/>
+        </w:rPr>
+      </w:pPr>
+    </w:p>
+    <w:p>
+      <w:pPr>
+        <w:pStyle w:val="ListParagraph"/>
         <w:numPr>
           <w:ilvl w:val="0"/>
           <w:numId w:val="6"/>
@@ -746,7 +1143,7 @@
     </w:p>
     <w:p>
       <w:pPr>
-        <w:pStyle w:val="Listenabsatz"/>
+        <w:pStyle w:val="ListParagraph"/>
         <w:numPr>
           <w:ilvl w:val="1"/>
           <w:numId w:val="6"/>
@@ -791,7 +1188,7 @@
     </w:p>
     <w:p>
       <w:pPr>
-        <w:pStyle w:val="Listenabsatz"/>
+        <w:pStyle w:val="ListParagraph"/>
         <w:numPr>
           <w:ilvl w:val="1"/>
           <w:numId w:val="6"/>
@@ -816,22 +1213,22 @@
         </w:tabs>
         <w:rPr>
           <w:rFonts w:eastAsia="Times New Roman" w:cs="Courier New"/>
-          <w:lang w:val="de-DE" w:eastAsia="de-DE"/>
+          <w:lang w:eastAsia="de-DE"/>
         </w:rPr>
       </w:pPr>
       <w:r>
         <w:rPr>
           <w:rFonts w:eastAsia="Times New Roman" w:cs="Courier New"/>
-          <w:lang w:val="de-DE" w:eastAsia="de-DE"/>
+          <w:lang w:eastAsia="de-DE"/>
         </w:rPr>
         <w:t xml:space="preserve">wget </w:t>
       </w:r>
-      <w:hyperlink r:id="rId5" w:history="1">
+      <w:hyperlink r:id="rId6" w:history="1">
         <w:r>
           <w:rPr>
             <w:rStyle w:val="Hyperlink"/>
             <w:rFonts w:eastAsia="Times New Roman" w:cs="Courier New"/>
-            <w:lang w:val="de-DE" w:eastAsia="de-DE"/>
+            <w:lang w:eastAsia="de-DE"/>
           </w:rPr>
           <w:t>http://python.org/ftp/python/2.7.2/Python-2.7.2.tgz</w:t>
         </w:r>
@@ -839,7 +1236,7 @@
     </w:p>
     <w:p>
       <w:pPr>
-        <w:pStyle w:val="Listenabsatz"/>
+        <w:pStyle w:val="ListParagraph"/>
         <w:numPr>
           <w:ilvl w:val="1"/>
           <w:numId w:val="6"/>
@@ -865,20 +1262,20 @@
         <w:spacing w:after="284"/>
         <w:rPr>
           <w:rFonts w:eastAsia="Times New Roman" w:cs="Courier New"/>
-          <w:lang w:val="de-DE" w:eastAsia="de-DE"/>
+          <w:lang w:eastAsia="de-DE"/>
         </w:rPr>
       </w:pPr>
       <w:r>
         <w:rPr>
           <w:rFonts w:eastAsia="Times New Roman" w:cs="Courier New"/>
-          <w:lang w:val="de-DE" w:eastAsia="de-DE"/>
+          <w:lang w:eastAsia="de-DE"/>
         </w:rPr>
         <w:t>tar -xvf Python-2.7.2.tgz &amp;&amp; cd Python-2.7.2/</w:t>
       </w:r>
     </w:p>
     <w:p>
       <w:pPr>
-        <w:pStyle w:val="Listenabsatz"/>
+        <w:pStyle w:val="ListParagraph"/>
         <w:numPr>
           <w:ilvl w:val="1"/>
           <w:numId w:val="6"/>
@@ -917,7 +1314,7 @@
     </w:p>
     <w:p>
       <w:pPr>
-        <w:pStyle w:val="Listenabsatz"/>
+        <w:pStyle w:val="ListParagraph"/>
         <w:numPr>
           <w:ilvl w:val="1"/>
           <w:numId w:val="6"/>
@@ -956,7 +1353,7 @@
     </w:p>
     <w:p>
       <w:pPr>
-        <w:pStyle w:val="Listenabsatz"/>
+        <w:pStyle w:val="ListParagraph"/>
         <w:numPr>
           <w:ilvl w:val="1"/>
           <w:numId w:val="6"/>
@@ -995,7 +1392,7 @@
     </w:p>
     <w:p>
       <w:pPr>
-        <w:pStyle w:val="HTMLVorformatiert"/>
+        <w:pStyle w:val="HTMLPreformatted"/>
         <w:numPr>
           <w:ilvl w:val="0"/>
           <w:numId w:val="6"/>
@@ -1004,6 +1401,7 @@
           <w:rFonts w:asciiTheme="minorHAnsi" w:hAnsiTheme="minorHAnsi"/>
           <w:sz w:val="24"/>
           <w:szCs w:val="24"/>
+          <w:lang w:val="en-US"/>
         </w:rPr>
       </w:pPr>
       <w:r>
@@ -1011,13 +1409,14 @@
           <w:rFonts w:asciiTheme="minorHAnsi" w:hAnsiTheme="minorHAnsi"/>
           <w:sz w:val="24"/>
           <w:szCs w:val="24"/>
+          <w:lang w:val="en-US"/>
         </w:rPr>
         <w:t>Set up the Boost library:</w:t>
       </w:r>
     </w:p>
     <w:p>
       <w:pPr>
-        <w:pStyle w:val="Listenabsatz"/>
+        <w:pStyle w:val="ListParagraph"/>
         <w:numPr>
           <w:ilvl w:val="1"/>
           <w:numId w:val="6"/>
@@ -1042,31 +1441,32 @@
         </w:tabs>
         <w:rPr>
           <w:rFonts w:eastAsia="Times New Roman" w:cs="Courier New"/>
-          <w:lang w:val="de-DE" w:eastAsia="de-DE"/>
+          <w:lang w:eastAsia="de-DE"/>
         </w:rPr>
       </w:pPr>
       <w:r>
         <w:rPr>
           <w:rFonts w:eastAsia="Times New Roman" w:cs="Courier New"/>
-          <w:lang w:val="de-DE" w:eastAsia="de-DE"/>
+          <w:lang w:eastAsia="de-DE"/>
         </w:rPr>
         <w:t>sudo apt-get install libboost-all-dev</w:t>
       </w:r>
     </w:p>
     <w:p>
       <w:pPr>
-        <w:pStyle w:val="HTMLVorformatiert"/>
+        <w:pStyle w:val="HTMLPreformatted"/>
         <w:ind w:left="1440"/>
         <w:rPr>
           <w:rFonts w:asciiTheme="minorHAnsi" w:hAnsiTheme="minorHAnsi"/>
           <w:sz w:val="24"/>
           <w:szCs w:val="24"/>
-        </w:rPr>
-      </w:pPr>
-    </w:p>
-    <w:p>
-      <w:pPr>
-        <w:pStyle w:val="HTMLVorformatiert"/>
+          <w:lang w:val="en-US"/>
+        </w:rPr>
+      </w:pPr>
+    </w:p>
+    <w:p>
+      <w:pPr>
+        <w:pStyle w:val="HTMLPreformatted"/>
         <w:numPr>
           <w:ilvl w:val="0"/>
           <w:numId w:val="6"/>
@@ -1075,6 +1475,7 @@
           <w:rFonts w:asciiTheme="minorHAnsi" w:hAnsiTheme="minorHAnsi"/>
           <w:sz w:val="24"/>
           <w:szCs w:val="24"/>
+          <w:lang w:val="en-US"/>
         </w:rPr>
       </w:pPr>
       <w:r>
@@ -1082,13 +1483,14 @@
           <w:rFonts w:asciiTheme="minorHAnsi" w:hAnsiTheme="minorHAnsi"/>
           <w:sz w:val="24"/>
           <w:szCs w:val="24"/>
+          <w:lang w:val="en-US"/>
         </w:rPr>
         <w:t>Set up the Mongo C++ driver:</w:t>
       </w:r>
     </w:p>
     <w:p>
       <w:pPr>
-        <w:pStyle w:val="HTMLVorformatiert"/>
+        <w:pStyle w:val="HTMLPreformatted"/>
         <w:numPr>
           <w:ilvl w:val="0"/>
           <w:numId w:val="8"/>
@@ -1110,7 +1512,7 @@
     </w:p>
     <w:p>
       <w:pPr>
-        <w:pStyle w:val="HTMLVorformatiert"/>
+        <w:pStyle w:val="HTMLPreformatted"/>
         <w:numPr>
           <w:ilvl w:val="0"/>
           <w:numId w:val="8"/>
@@ -1119,6 +1521,7 @@
           <w:rFonts w:asciiTheme="minorHAnsi" w:hAnsiTheme="minorHAnsi"/>
           <w:sz w:val="24"/>
           <w:szCs w:val="24"/>
+          <w:lang w:val="en-US"/>
         </w:rPr>
       </w:pPr>
       <w:r>
@@ -1126,16 +1529,18 @@
           <w:rFonts w:asciiTheme="minorHAnsi" w:hAnsiTheme="minorHAnsi"/>
           <w:sz w:val="24"/>
           <w:szCs w:val="24"/>
+          <w:lang w:val="en-US"/>
         </w:rPr>
         <w:t xml:space="preserve">Download the source code from </w:t>
       </w:r>
-      <w:hyperlink r:id="rId6" w:history="1">
+      <w:hyperlink r:id="rId7" w:history="1">
         <w:r>
           <w:rPr>
             <w:rStyle w:val="Hyperlink"/>
             <w:rFonts w:asciiTheme="minorHAnsi" w:hAnsiTheme="minorHAnsi"/>
             <w:sz w:val="24"/>
             <w:szCs w:val="24"/>
+            <w:lang w:val="en-US"/>
           </w:rPr>
           <w:t>https://github.com/mongodb/mongo-cxx-driver/archive/legacy-1.1.0.tar.gz</w:t>
         </w:r>
@@ -1143,7 +1548,7 @@
     </w:p>
     <w:p>
       <w:pPr>
-        <w:pStyle w:val="HTMLVorformatiert"/>
+        <w:pStyle w:val="HTMLPreformatted"/>
         <w:numPr>
           <w:ilvl w:val="0"/>
           <w:numId w:val="8"/>
@@ -1152,6 +1557,7 @@
           <w:rFonts w:asciiTheme="minorHAnsi" w:hAnsiTheme="minorHAnsi"/>
           <w:sz w:val="24"/>
           <w:szCs w:val="24"/>
+          <w:lang w:val="en-US"/>
         </w:rPr>
       </w:pPr>
       <w:r>
@@ -1159,45 +1565,14 @@
           <w:rFonts w:asciiTheme="minorHAnsi" w:hAnsiTheme="minorHAnsi"/>
           <w:sz w:val="24"/>
           <w:szCs w:val="24"/>
-        </w:rPr>
-        <w:t xml:space="preserve">tar –xvf </w:t>
-      </w:r>
-      <w:r>
-        <w:rPr>
-          <w:rFonts w:asciiTheme="minorHAnsi" w:hAnsiTheme="minorHAnsi"/>
-          <w:sz w:val="24"/>
-          <w:szCs w:val="24"/>
-        </w:rPr>
-        <w:t>mongo-cxx-driver-legacy-1.1.0.tar.gz</w:t>
-      </w:r>
-      <w:r>
-        <w:rPr>
-          <w:rFonts w:asciiTheme="minorHAnsi" w:hAnsiTheme="minorHAnsi"/>
-          <w:sz w:val="24"/>
-          <w:szCs w:val="24"/>
-        </w:rPr>
-        <w:t xml:space="preserve"> &amp;&amp; cd </w:t>
-      </w:r>
-      <w:r>
-        <w:rPr>
-          <w:rFonts w:asciiTheme="minorHAnsi" w:hAnsiTheme="minorHAnsi"/>
-          <w:sz w:val="24"/>
-          <w:szCs w:val="24"/>
-        </w:rPr>
-        <w:t>mong</w:t>
-      </w:r>
-      <w:r>
-        <w:rPr>
-          <w:rFonts w:asciiTheme="minorHAnsi" w:hAnsiTheme="minorHAnsi"/>
-          <w:sz w:val="24"/>
-          <w:szCs w:val="24"/>
-        </w:rPr>
-        <w:t>o-cxx-driver-legacy-1.1.0/</w:t>
-      </w:r>
-    </w:p>
-    <w:p>
-      <w:pPr>
-        <w:pStyle w:val="HTMLVorformatiert"/>
+          <w:lang w:val="en-US"/>
+        </w:rPr>
+        <w:t>tar –xvf mongo-cxx-driver-legacy-1.1.0.tar.gz &amp;&amp; cd mongo-cxx-driver-legacy-1.1.0/</w:t>
+      </w:r>
+    </w:p>
+    <w:p>
+      <w:pPr>
+        <w:pStyle w:val="HTMLPreformatted"/>
         <w:numPr>
           <w:ilvl w:val="0"/>
           <w:numId w:val="8"/>
@@ -1206,6 +1581,7 @@
           <w:rFonts w:asciiTheme="minorHAnsi" w:hAnsiTheme="minorHAnsi"/>
           <w:sz w:val="24"/>
           <w:szCs w:val="24"/>
+          <w:lang w:val="en-US"/>
         </w:rPr>
       </w:pPr>
       <w:r>
@@ -1213,24 +1589,26 @@
           <w:rFonts w:asciiTheme="minorHAnsi" w:hAnsiTheme="minorHAnsi"/>
           <w:sz w:val="24"/>
           <w:szCs w:val="24"/>
+          <w:lang w:val="en-US"/>
         </w:rPr>
         <w:t>sudo scons install --prefix=/usr/local/ --c++11=on</w:t>
       </w:r>
     </w:p>
     <w:p>
       <w:pPr>
-        <w:pStyle w:val="HTMLVorformatiert"/>
+        <w:pStyle w:val="HTMLPreformatted"/>
         <w:ind w:left="1440"/>
         <w:rPr>
           <w:rFonts w:asciiTheme="minorHAnsi" w:hAnsiTheme="minorHAnsi"/>
           <w:sz w:val="24"/>
           <w:szCs w:val="24"/>
-        </w:rPr>
-      </w:pPr>
-    </w:p>
-    <w:p>
-      <w:pPr>
-        <w:pStyle w:val="HTMLVorformatiert"/>
+          <w:lang w:val="en-US"/>
+        </w:rPr>
+      </w:pPr>
+    </w:p>
+    <w:p>
+      <w:pPr>
+        <w:pStyle w:val="HTMLPreformatted"/>
         <w:numPr>
           <w:ilvl w:val="0"/>
           <w:numId w:val="6"/>
@@ -1239,6 +1617,7 @@
           <w:rFonts w:asciiTheme="minorHAnsi" w:hAnsiTheme="minorHAnsi"/>
           <w:sz w:val="24"/>
           <w:szCs w:val="24"/>
+          <w:lang w:val="en-US"/>
         </w:rPr>
       </w:pPr>
       <w:r>
@@ -1246,29 +1625,33 @@
           <w:rFonts w:asciiTheme="minorHAnsi" w:hAnsiTheme="minorHAnsi"/>
           <w:sz w:val="24"/>
           <w:szCs w:val="24"/>
-        </w:rPr>
+          <w:lang w:val="en-US"/>
+        </w:rPr>
+        <w:lastRenderedPageBreak/>
         <w:t>After finishing the driver setup the following command compiles an „example.cpp“ making use of the Mongo features:</w:t>
       </w:r>
     </w:p>
     <w:p>
       <w:pPr>
-        <w:pStyle w:val="HTMLVorformatiert"/>
+        <w:pStyle w:val="HTMLPreformatted"/>
         <w:ind w:left="720"/>
         <w:rPr>
           <w:rFonts w:asciiTheme="minorHAnsi" w:hAnsiTheme="minorHAnsi"/>
           <w:sz w:val="24"/>
           <w:szCs w:val="24"/>
-        </w:rPr>
-      </w:pPr>
-    </w:p>
-    <w:p>
-      <w:pPr>
-        <w:pStyle w:val="HTMLVorformatiert"/>
+          <w:lang w:val="en-US"/>
+        </w:rPr>
+      </w:pPr>
+    </w:p>
+    <w:p>
+      <w:pPr>
+        <w:pStyle w:val="HTMLPreformatted"/>
         <w:ind w:left="720"/>
         <w:rPr>
           <w:rFonts w:asciiTheme="minorHAnsi" w:hAnsiTheme="minorHAnsi"/>
           <w:sz w:val="24"/>
           <w:szCs w:val="24"/>
+          <w:lang w:val="en-US"/>
         </w:rPr>
       </w:pPr>
       <w:r>
@@ -1276,82 +1659,38 @@
           <w:rFonts w:asciiTheme="minorHAnsi" w:hAnsiTheme="minorHAnsi"/>
           <w:sz w:val="24"/>
           <w:szCs w:val="24"/>
-        </w:rPr>
-        <w:t xml:space="preserve">g++-4.9 </w:t>
-      </w:r>
-      <w:r>
+          <w:lang w:val="en-US"/>
+        </w:rPr>
+        <w:t>g++-4.9 example.cpp -std=c++11 -o example  -pthread -lmongoclient -lboost_thread -lboost_filesystem -lboost_program_options -lboost_system -lboost_regex</w:t>
+      </w:r>
+    </w:p>
+    <w:p>
+      <w:pPr>
+        <w:pStyle w:val="HTMLPreformatted"/>
         <w:rPr>
           <w:rFonts w:asciiTheme="minorHAnsi" w:hAnsiTheme="minorHAnsi"/>
           <w:sz w:val="24"/>
           <w:szCs w:val="24"/>
-        </w:rPr>
-        <w:t>example</w:t>
-      </w:r>
-      <w:r>
+          <w:lang w:val="en-US"/>
+        </w:rPr>
+      </w:pPr>
+    </w:p>
+    <w:p>
+      <w:pPr>
+        <w:pStyle w:val="HTMLPreformatted"/>
         <w:rPr>
           <w:rFonts w:asciiTheme="minorHAnsi" w:hAnsiTheme="minorHAnsi"/>
           <w:sz w:val="24"/>
           <w:szCs w:val="24"/>
-        </w:rPr>
-        <w:t xml:space="preserve">.cpp -std=c++11 -o </w:t>
-      </w:r>
+          <w:lang w:val="en-US"/>
+        </w:rPr>
+      </w:pPr>
       <w:r>
         <w:rPr>
           <w:rFonts w:asciiTheme="minorHAnsi" w:hAnsiTheme="minorHAnsi"/>
           <w:sz w:val="24"/>
           <w:szCs w:val="24"/>
-        </w:rPr>
-        <w:t>example</w:t>
-      </w:r>
-      <w:r>
-        <w:rPr>
-          <w:rFonts w:asciiTheme="minorHAnsi" w:hAnsiTheme="minorHAnsi"/>
-          <w:sz w:val="24"/>
-          <w:szCs w:val="24"/>
-        </w:rPr>
-        <w:t xml:space="preserve"> </w:t>
-      </w:r>
-      <w:r>
-        <w:rPr>
-          <w:rFonts w:asciiTheme="minorHAnsi" w:hAnsiTheme="minorHAnsi"/>
-          <w:sz w:val="24"/>
-          <w:szCs w:val="24"/>
-        </w:rPr>
-        <w:t xml:space="preserve"> </w:t>
-      </w:r>
-      <w:r>
-        <w:rPr>
-          <w:rFonts w:asciiTheme="minorHAnsi" w:hAnsiTheme="minorHAnsi"/>
-          <w:sz w:val="24"/>
-          <w:szCs w:val="24"/>
-        </w:rPr>
-        <w:t>-pthread -lmongoclient -lboost_thread -lboost_filesystem -lboost_program_options -lboost_system -lboost_regex</w:t>
-      </w:r>
-    </w:p>
-    <w:p>
-      <w:pPr>
-        <w:pStyle w:val="HTMLVorformatiert"/>
-        <w:rPr>
-          <w:rFonts w:asciiTheme="minorHAnsi" w:hAnsiTheme="minorHAnsi"/>
-          <w:sz w:val="24"/>
-          <w:szCs w:val="24"/>
-        </w:rPr>
-      </w:pPr>
-    </w:p>
-    <w:p>
-      <w:pPr>
-        <w:pStyle w:val="HTMLVorformatiert"/>
-        <w:rPr>
-          <w:rFonts w:asciiTheme="minorHAnsi" w:hAnsiTheme="minorHAnsi"/>
-          <w:sz w:val="24"/>
-          <w:szCs w:val="24"/>
-        </w:rPr>
-      </w:pPr>
-      <w:r>
-        <w:rPr>
-          <w:rFonts w:asciiTheme="minorHAnsi" w:hAnsiTheme="minorHAnsi"/>
-          <w:sz w:val="24"/>
-          <w:szCs w:val="24"/>
+          <w:lang w:val="en-US"/>
         </w:rPr>
         <w:t>Following these two guides will set up everthing required to compile and execute the code provided in this project. Additionally, they provide the possibility to develop other application making use of Mongo features in C++ on Ubuntu 14.04.</w:t>
       </w:r>
@@ -1359,7 +1698,7 @@
     <w:p/>
     <w:p>
       <w:pPr>
-        <w:pStyle w:val="berschrift2"/>
+        <w:pStyle w:val="Heading2"/>
         <w:jc w:val="both"/>
       </w:pPr>
       <w:r>
@@ -1386,7 +1725,7 @@
     </w:p>
     <w:p>
       <w:pPr>
-        <w:pStyle w:val="Listenabsatz"/>
+        <w:pStyle w:val="ListParagraph"/>
         <w:numPr>
           <w:ilvl w:val="0"/>
           <w:numId w:val="2"/>
@@ -1399,7 +1738,7 @@
     </w:p>
     <w:p>
       <w:pPr>
-        <w:pStyle w:val="Listenabsatz"/>
+        <w:pStyle w:val="ListParagraph"/>
         <w:numPr>
           <w:ilvl w:val="0"/>
           <w:numId w:val="2"/>
@@ -1412,7 +1751,7 @@
     </w:p>
     <w:p>
       <w:pPr>
-        <w:pStyle w:val="Listenabsatz"/>
+        <w:pStyle w:val="ListParagraph"/>
         <w:numPr>
           <w:ilvl w:val="0"/>
           <w:numId w:val="2"/>
@@ -1420,13 +1759,12 @@
         <w:jc w:val="both"/>
       </w:pPr>
       <w:r>
-        <w:lastRenderedPageBreak/>
         <w:t>bin: folder with the final binary file</w:t>
       </w:r>
     </w:p>
     <w:p>
       <w:pPr>
-        <w:pStyle w:val="Listenabsatz"/>
+        <w:pStyle w:val="ListParagraph"/>
         <w:numPr>
           <w:ilvl w:val="0"/>
           <w:numId w:val="2"/>
@@ -1455,7 +1793,7 @@
     </w:p>
     <w:p>
       <w:pPr>
-        <w:pStyle w:val="berschrift1"/>
+        <w:pStyle w:val="Heading1"/>
         <w:jc w:val="both"/>
       </w:pPr>
       <w:r>
@@ -1626,6 +1964,232 @@
     </w:lvl>
   </w:abstractNum>
   <w:abstractNum w:abstractNumId="1" w15:restartNumberingAfterBreak="0">
+    <w:nsid w:val="0B835CB1"/>
+    <w:multiLevelType w:val="hybridMultilevel"/>
+    <w:tmpl w:val="71289998"/>
+    <w:lvl w:ilvl="0" w:tplc="F7C6324A">
+      <w:start w:val="1"/>
+      <w:numFmt w:val="bullet"/>
+      <w:lvlText w:val="-"/>
+      <w:lvlJc w:val="left"/>
+      <w:pPr>
+        <w:ind w:left="1440" w:hanging="360"/>
+      </w:pPr>
+      <w:rPr>
+        <w:rFonts w:ascii="Cambria" w:eastAsiaTheme="minorEastAsia" w:hAnsi="Cambria" w:cstheme="minorBidi" w:hint="default"/>
+      </w:rPr>
+    </w:lvl>
+    <w:lvl w:ilvl="1" w:tplc="04070003" w:tentative="1">
+      <w:start w:val="1"/>
+      <w:numFmt w:val="bullet"/>
+      <w:lvlText w:val="o"/>
+      <w:lvlJc w:val="left"/>
+      <w:pPr>
+        <w:ind w:left="2160" w:hanging="360"/>
+      </w:pPr>
+      <w:rPr>
+        <w:rFonts w:ascii="Courier New" w:hAnsi="Courier New" w:cs="Courier New" w:hint="default"/>
+      </w:rPr>
+    </w:lvl>
+    <w:lvl w:ilvl="2" w:tplc="04070005" w:tentative="1">
+      <w:start w:val="1"/>
+      <w:numFmt w:val="bullet"/>
+      <w:lvlText w:val=""/>
+      <w:lvlJc w:val="left"/>
+      <w:pPr>
+        <w:ind w:left="2880" w:hanging="360"/>
+      </w:pPr>
+      <w:rPr>
+        <w:rFonts w:ascii="Wingdings" w:hAnsi="Wingdings" w:hint="default"/>
+      </w:rPr>
+    </w:lvl>
+    <w:lvl w:ilvl="3" w:tplc="04070001" w:tentative="1">
+      <w:start w:val="1"/>
+      <w:numFmt w:val="bullet"/>
+      <w:lvlText w:val=""/>
+      <w:lvlJc w:val="left"/>
+      <w:pPr>
+        <w:ind w:left="3600" w:hanging="360"/>
+      </w:pPr>
+      <w:rPr>
+        <w:rFonts w:ascii="Symbol" w:hAnsi="Symbol" w:hint="default"/>
+      </w:rPr>
+    </w:lvl>
+    <w:lvl w:ilvl="4" w:tplc="04070003" w:tentative="1">
+      <w:start w:val="1"/>
+      <w:numFmt w:val="bullet"/>
+      <w:lvlText w:val="o"/>
+      <w:lvlJc w:val="left"/>
+      <w:pPr>
+        <w:ind w:left="4320" w:hanging="360"/>
+      </w:pPr>
+      <w:rPr>
+        <w:rFonts w:ascii="Courier New" w:hAnsi="Courier New" w:cs="Courier New" w:hint="default"/>
+      </w:rPr>
+    </w:lvl>
+    <w:lvl w:ilvl="5" w:tplc="04070005" w:tentative="1">
+      <w:start w:val="1"/>
+      <w:numFmt w:val="bullet"/>
+      <w:lvlText w:val=""/>
+      <w:lvlJc w:val="left"/>
+      <w:pPr>
+        <w:ind w:left="5040" w:hanging="360"/>
+      </w:pPr>
+      <w:rPr>
+        <w:rFonts w:ascii="Wingdings" w:hAnsi="Wingdings" w:hint="default"/>
+      </w:rPr>
+    </w:lvl>
+    <w:lvl w:ilvl="6" w:tplc="04070001" w:tentative="1">
+      <w:start w:val="1"/>
+      <w:numFmt w:val="bullet"/>
+      <w:lvlText w:val=""/>
+      <w:lvlJc w:val="left"/>
+      <w:pPr>
+        <w:ind w:left="5760" w:hanging="360"/>
+      </w:pPr>
+      <w:rPr>
+        <w:rFonts w:ascii="Symbol" w:hAnsi="Symbol" w:hint="default"/>
+      </w:rPr>
+    </w:lvl>
+    <w:lvl w:ilvl="7" w:tplc="04070003" w:tentative="1">
+      <w:start w:val="1"/>
+      <w:numFmt w:val="bullet"/>
+      <w:lvlText w:val="o"/>
+      <w:lvlJc w:val="left"/>
+      <w:pPr>
+        <w:ind w:left="6480" w:hanging="360"/>
+      </w:pPr>
+      <w:rPr>
+        <w:rFonts w:ascii="Courier New" w:hAnsi="Courier New" w:cs="Courier New" w:hint="default"/>
+      </w:rPr>
+    </w:lvl>
+    <w:lvl w:ilvl="8" w:tplc="04070005" w:tentative="1">
+      <w:start w:val="1"/>
+      <w:numFmt w:val="bullet"/>
+      <w:lvlText w:val=""/>
+      <w:lvlJc w:val="left"/>
+      <w:pPr>
+        <w:ind w:left="7200" w:hanging="360"/>
+      </w:pPr>
+      <w:rPr>
+        <w:rFonts w:ascii="Wingdings" w:hAnsi="Wingdings" w:hint="default"/>
+      </w:rPr>
+    </w:lvl>
+  </w:abstractNum>
+  <w:abstractNum w:abstractNumId="2" w15:restartNumberingAfterBreak="0">
+    <w:nsid w:val="0E9C2C19"/>
+    <w:multiLevelType w:val="hybridMultilevel"/>
+    <w:tmpl w:val="D1D4717E"/>
+    <w:lvl w:ilvl="0" w:tplc="A184E8E8">
+      <w:start w:val="1"/>
+      <w:numFmt w:val="bullet"/>
+      <w:lvlText w:val=""/>
+      <w:lvlJc w:val="left"/>
+      <w:pPr>
+        <w:ind w:left="720" w:hanging="360"/>
+      </w:pPr>
+      <w:rPr>
+        <w:rFonts w:ascii="Wingdings" w:eastAsiaTheme="minorEastAsia" w:hAnsi="Wingdings" w:cstheme="minorBidi" w:hint="default"/>
+      </w:rPr>
+    </w:lvl>
+    <w:lvl w:ilvl="1" w:tplc="04070003" w:tentative="1">
+      <w:start w:val="1"/>
+      <w:numFmt w:val="bullet"/>
+      <w:lvlText w:val="o"/>
+      <w:lvlJc w:val="left"/>
+      <w:pPr>
+        <w:ind w:left="1440" w:hanging="360"/>
+      </w:pPr>
+      <w:rPr>
+        <w:rFonts w:ascii="Courier New" w:hAnsi="Courier New" w:cs="Courier New" w:hint="default"/>
+      </w:rPr>
+    </w:lvl>
+    <w:lvl w:ilvl="2" w:tplc="04070005" w:tentative="1">
+      <w:start w:val="1"/>
+      <w:numFmt w:val="bullet"/>
+      <w:lvlText w:val=""/>
+      <w:lvlJc w:val="left"/>
+      <w:pPr>
+        <w:ind w:left="2160" w:hanging="360"/>
+      </w:pPr>
+      <w:rPr>
+        <w:rFonts w:ascii="Wingdings" w:hAnsi="Wingdings" w:hint="default"/>
+      </w:rPr>
+    </w:lvl>
+    <w:lvl w:ilvl="3" w:tplc="04070001" w:tentative="1">
+      <w:start w:val="1"/>
+      <w:numFmt w:val="bullet"/>
+      <w:lvlText w:val=""/>
+      <w:lvlJc w:val="left"/>
+      <w:pPr>
+        <w:ind w:left="2880" w:hanging="360"/>
+      </w:pPr>
+      <w:rPr>
+        <w:rFonts w:ascii="Symbol" w:hAnsi="Symbol" w:hint="default"/>
+      </w:rPr>
+    </w:lvl>
+    <w:lvl w:ilvl="4" w:tplc="04070003" w:tentative="1">
+      <w:start w:val="1"/>
+      <w:numFmt w:val="bullet"/>
+      <w:lvlText w:val="o"/>
+      <w:lvlJc w:val="left"/>
+      <w:pPr>
+        <w:ind w:left="3600" w:hanging="360"/>
+      </w:pPr>
+      <w:rPr>
+        <w:rFonts w:ascii="Courier New" w:hAnsi="Courier New" w:cs="Courier New" w:hint="default"/>
+      </w:rPr>
+    </w:lvl>
+    <w:lvl w:ilvl="5" w:tplc="04070005" w:tentative="1">
+      <w:start w:val="1"/>
+      <w:numFmt w:val="bullet"/>
+      <w:lvlText w:val=""/>
+      <w:lvlJc w:val="left"/>
+      <w:pPr>
+        <w:ind w:left="4320" w:hanging="360"/>
+      </w:pPr>
+      <w:rPr>
+        <w:rFonts w:ascii="Wingdings" w:hAnsi="Wingdings" w:hint="default"/>
+      </w:rPr>
+    </w:lvl>
+    <w:lvl w:ilvl="6" w:tplc="04070001" w:tentative="1">
+      <w:start w:val="1"/>
+      <w:numFmt w:val="bullet"/>
+      <w:lvlText w:val=""/>
+      <w:lvlJc w:val="left"/>
+      <w:pPr>
+        <w:ind w:left="5040" w:hanging="360"/>
+      </w:pPr>
+      <w:rPr>
+        <w:rFonts w:ascii="Symbol" w:hAnsi="Symbol" w:hint="default"/>
+      </w:rPr>
+    </w:lvl>
+    <w:lvl w:ilvl="7" w:tplc="04070003" w:tentative="1">
+      <w:start w:val="1"/>
+      <w:numFmt w:val="bullet"/>
+      <w:lvlText w:val="o"/>
+      <w:lvlJc w:val="left"/>
+      <w:pPr>
+        <w:ind w:left="5760" w:hanging="360"/>
+      </w:pPr>
+      <w:rPr>
+        <w:rFonts w:ascii="Courier New" w:hAnsi="Courier New" w:cs="Courier New" w:hint="default"/>
+      </w:rPr>
+    </w:lvl>
+    <w:lvl w:ilvl="8" w:tplc="04070005" w:tentative="1">
+      <w:start w:val="1"/>
+      <w:numFmt w:val="bullet"/>
+      <w:lvlText w:val=""/>
+      <w:lvlJc w:val="left"/>
+      <w:pPr>
+        <w:ind w:left="6480" w:hanging="360"/>
+      </w:pPr>
+      <w:rPr>
+        <w:rFonts w:ascii="Wingdings" w:hAnsi="Wingdings" w:hint="default"/>
+      </w:rPr>
+    </w:lvl>
+  </w:abstractNum>
+  <w:abstractNum w:abstractNumId="3" w15:restartNumberingAfterBreak="0">
     <w:nsid w:val="12877A0F"/>
     <w:multiLevelType w:val="multilevel"/>
     <w:tmpl w:val="D1BE1566"/>
@@ -1738,7 +2302,7 @@
       </w:rPr>
     </w:lvl>
   </w:abstractNum>
-  <w:abstractNum w:abstractNumId="2" w15:restartNumberingAfterBreak="0">
+  <w:abstractNum w:abstractNumId="4" w15:restartNumberingAfterBreak="0">
     <w:nsid w:val="22AC65A4"/>
     <w:multiLevelType w:val="hybridMultilevel"/>
     <w:tmpl w:val="0308BCB0"/>
@@ -1827,7 +2391,233 @@
       </w:pPr>
     </w:lvl>
   </w:abstractNum>
-  <w:abstractNum w:abstractNumId="3" w15:restartNumberingAfterBreak="0">
+  <w:abstractNum w:abstractNumId="5" w15:restartNumberingAfterBreak="0">
+    <w:nsid w:val="29EE40DD"/>
+    <w:multiLevelType w:val="hybridMultilevel"/>
+    <w:tmpl w:val="5AF83846"/>
+    <w:lvl w:ilvl="0" w:tplc="F7C6324A">
+      <w:start w:val="1"/>
+      <w:numFmt w:val="bullet"/>
+      <w:lvlText w:val="-"/>
+      <w:lvlJc w:val="left"/>
+      <w:pPr>
+        <w:ind w:left="720" w:hanging="360"/>
+      </w:pPr>
+      <w:rPr>
+        <w:rFonts w:ascii="Cambria" w:eastAsiaTheme="minorEastAsia" w:hAnsi="Cambria" w:cstheme="minorBidi" w:hint="default"/>
+      </w:rPr>
+    </w:lvl>
+    <w:lvl w:ilvl="1" w:tplc="04070003" w:tentative="1">
+      <w:start w:val="1"/>
+      <w:numFmt w:val="bullet"/>
+      <w:lvlText w:val="o"/>
+      <w:lvlJc w:val="left"/>
+      <w:pPr>
+        <w:ind w:left="1440" w:hanging="360"/>
+      </w:pPr>
+      <w:rPr>
+        <w:rFonts w:ascii="Courier New" w:hAnsi="Courier New" w:cs="Courier New" w:hint="default"/>
+      </w:rPr>
+    </w:lvl>
+    <w:lvl w:ilvl="2" w:tplc="04070005" w:tentative="1">
+      <w:start w:val="1"/>
+      <w:numFmt w:val="bullet"/>
+      <w:lvlText w:val=""/>
+      <w:lvlJc w:val="left"/>
+      <w:pPr>
+        <w:ind w:left="2160" w:hanging="360"/>
+      </w:pPr>
+      <w:rPr>
+        <w:rFonts w:ascii="Wingdings" w:hAnsi="Wingdings" w:hint="default"/>
+      </w:rPr>
+    </w:lvl>
+    <w:lvl w:ilvl="3" w:tplc="04070001" w:tentative="1">
+      <w:start w:val="1"/>
+      <w:numFmt w:val="bullet"/>
+      <w:lvlText w:val=""/>
+      <w:lvlJc w:val="left"/>
+      <w:pPr>
+        <w:ind w:left="2880" w:hanging="360"/>
+      </w:pPr>
+      <w:rPr>
+        <w:rFonts w:ascii="Symbol" w:hAnsi="Symbol" w:hint="default"/>
+      </w:rPr>
+    </w:lvl>
+    <w:lvl w:ilvl="4" w:tplc="04070003" w:tentative="1">
+      <w:start w:val="1"/>
+      <w:numFmt w:val="bullet"/>
+      <w:lvlText w:val="o"/>
+      <w:lvlJc w:val="left"/>
+      <w:pPr>
+        <w:ind w:left="3600" w:hanging="360"/>
+      </w:pPr>
+      <w:rPr>
+        <w:rFonts w:ascii="Courier New" w:hAnsi="Courier New" w:cs="Courier New" w:hint="default"/>
+      </w:rPr>
+    </w:lvl>
+    <w:lvl w:ilvl="5" w:tplc="04070005" w:tentative="1">
+      <w:start w:val="1"/>
+      <w:numFmt w:val="bullet"/>
+      <w:lvlText w:val=""/>
+      <w:lvlJc w:val="left"/>
+      <w:pPr>
+        <w:ind w:left="4320" w:hanging="360"/>
+      </w:pPr>
+      <w:rPr>
+        <w:rFonts w:ascii="Wingdings" w:hAnsi="Wingdings" w:hint="default"/>
+      </w:rPr>
+    </w:lvl>
+    <w:lvl w:ilvl="6" w:tplc="04070001" w:tentative="1">
+      <w:start w:val="1"/>
+      <w:numFmt w:val="bullet"/>
+      <w:lvlText w:val=""/>
+      <w:lvlJc w:val="left"/>
+      <w:pPr>
+        <w:ind w:left="5040" w:hanging="360"/>
+      </w:pPr>
+      <w:rPr>
+        <w:rFonts w:ascii="Symbol" w:hAnsi="Symbol" w:hint="default"/>
+      </w:rPr>
+    </w:lvl>
+    <w:lvl w:ilvl="7" w:tplc="04070003" w:tentative="1">
+      <w:start w:val="1"/>
+      <w:numFmt w:val="bullet"/>
+      <w:lvlText w:val="o"/>
+      <w:lvlJc w:val="left"/>
+      <w:pPr>
+        <w:ind w:left="5760" w:hanging="360"/>
+      </w:pPr>
+      <w:rPr>
+        <w:rFonts w:ascii="Courier New" w:hAnsi="Courier New" w:cs="Courier New" w:hint="default"/>
+      </w:rPr>
+    </w:lvl>
+    <w:lvl w:ilvl="8" w:tplc="04070005" w:tentative="1">
+      <w:start w:val="1"/>
+      <w:numFmt w:val="bullet"/>
+      <w:lvlText w:val=""/>
+      <w:lvlJc w:val="left"/>
+      <w:pPr>
+        <w:ind w:left="6480" w:hanging="360"/>
+      </w:pPr>
+      <w:rPr>
+        <w:rFonts w:ascii="Wingdings" w:hAnsi="Wingdings" w:hint="default"/>
+      </w:rPr>
+    </w:lvl>
+  </w:abstractNum>
+  <w:abstractNum w:abstractNumId="6" w15:restartNumberingAfterBreak="0">
+    <w:nsid w:val="2B523015"/>
+    <w:multiLevelType w:val="multilevel"/>
+    <w:tmpl w:val="AAD063EA"/>
+    <w:lvl w:ilvl="0">
+      <w:start w:val="1"/>
+      <w:numFmt w:val="decimal"/>
+      <w:lvlText w:val="%1"/>
+      <w:lvlJc w:val="left"/>
+      <w:pPr>
+        <w:ind w:left="390" w:hanging="390"/>
+      </w:pPr>
+      <w:rPr>
+        <w:rFonts w:hint="default"/>
+      </w:rPr>
+    </w:lvl>
+    <w:lvl w:ilvl="1">
+      <w:start w:val="1"/>
+      <w:numFmt w:val="decimal"/>
+      <w:lvlText w:val="%1.%2"/>
+      <w:lvlJc w:val="left"/>
+      <w:pPr>
+        <w:ind w:left="3650" w:hanging="390"/>
+      </w:pPr>
+      <w:rPr>
+        <w:rFonts w:hint="default"/>
+      </w:rPr>
+    </w:lvl>
+    <w:lvl w:ilvl="2">
+      <w:start w:val="1"/>
+      <w:numFmt w:val="decimal"/>
+      <w:lvlText w:val="%1.%2.%3"/>
+      <w:lvlJc w:val="left"/>
+      <w:pPr>
+        <w:ind w:left="720" w:hanging="720"/>
+      </w:pPr>
+      <w:rPr>
+        <w:rFonts w:hint="default"/>
+      </w:rPr>
+    </w:lvl>
+    <w:lvl w:ilvl="3">
+      <w:start w:val="1"/>
+      <w:numFmt w:val="decimal"/>
+      <w:lvlText w:val="%1.%2.%3.%4"/>
+      <w:lvlJc w:val="left"/>
+      <w:pPr>
+        <w:ind w:left="1080" w:hanging="1080"/>
+      </w:pPr>
+      <w:rPr>
+        <w:rFonts w:hint="default"/>
+      </w:rPr>
+    </w:lvl>
+    <w:lvl w:ilvl="4">
+      <w:start w:val="1"/>
+      <w:numFmt w:val="decimal"/>
+      <w:lvlText w:val="%1.%2.%3.%4.%5"/>
+      <w:lvlJc w:val="left"/>
+      <w:pPr>
+        <w:ind w:left="1080" w:hanging="1080"/>
+      </w:pPr>
+      <w:rPr>
+        <w:rFonts w:hint="default"/>
+      </w:rPr>
+    </w:lvl>
+    <w:lvl w:ilvl="5">
+      <w:start w:val="1"/>
+      <w:numFmt w:val="decimal"/>
+      <w:lvlText w:val="%1.%2.%3.%4.%5.%6"/>
+      <w:lvlJc w:val="left"/>
+      <w:pPr>
+        <w:ind w:left="1440" w:hanging="1440"/>
+      </w:pPr>
+      <w:rPr>
+        <w:rFonts w:hint="default"/>
+      </w:rPr>
+    </w:lvl>
+    <w:lvl w:ilvl="6">
+      <w:start w:val="1"/>
+      <w:numFmt w:val="decimal"/>
+      <w:lvlText w:val="%1.%2.%3.%4.%5.%6.%7"/>
+      <w:lvlJc w:val="left"/>
+      <w:pPr>
+        <w:ind w:left="1440" w:hanging="1440"/>
+      </w:pPr>
+      <w:rPr>
+        <w:rFonts w:hint="default"/>
+      </w:rPr>
+    </w:lvl>
+    <w:lvl w:ilvl="7">
+      <w:start w:val="1"/>
+      <w:numFmt w:val="decimal"/>
+      <w:lvlText w:val="%1.%2.%3.%4.%5.%6.%7.%8"/>
+      <w:lvlJc w:val="left"/>
+      <w:pPr>
+        <w:ind w:left="1800" w:hanging="1800"/>
+      </w:pPr>
+      <w:rPr>
+        <w:rFonts w:hint="default"/>
+      </w:rPr>
+    </w:lvl>
+    <w:lvl w:ilvl="8">
+      <w:start w:val="1"/>
+      <w:numFmt w:val="decimal"/>
+      <w:lvlText w:val="%1.%2.%3.%4.%5.%6.%7.%8.%9"/>
+      <w:lvlJc w:val="left"/>
+      <w:pPr>
+        <w:ind w:left="1800" w:hanging="1800"/>
+      </w:pPr>
+      <w:rPr>
+        <w:rFonts w:hint="default"/>
+      </w:rPr>
+    </w:lvl>
+  </w:abstractNum>
+  <w:abstractNum w:abstractNumId="7" w15:restartNumberingAfterBreak="0">
     <w:nsid w:val="304E68CB"/>
     <w:multiLevelType w:val="hybridMultilevel"/>
     <w:tmpl w:val="D220CC04"/>
@@ -1940,7 +2730,7 @@
       </w:rPr>
     </w:lvl>
   </w:abstractNum>
-  <w:abstractNum w:abstractNumId="4" w15:restartNumberingAfterBreak="0">
+  <w:abstractNum w:abstractNumId="8" w15:restartNumberingAfterBreak="0">
     <w:nsid w:val="30834F4A"/>
     <w:multiLevelType w:val="hybridMultilevel"/>
     <w:tmpl w:val="36CA6310"/>
@@ -2053,7 +2843,120 @@
       </w:rPr>
     </w:lvl>
   </w:abstractNum>
-  <w:abstractNum w:abstractNumId="5" w15:restartNumberingAfterBreak="0">
+  <w:abstractNum w:abstractNumId="9" w15:restartNumberingAfterBreak="0">
+    <w:nsid w:val="41064A9C"/>
+    <w:multiLevelType w:val="hybridMultilevel"/>
+    <w:tmpl w:val="19FC57C8"/>
+    <w:lvl w:ilvl="0" w:tplc="04070001">
+      <w:start w:val="1"/>
+      <w:numFmt w:val="bullet"/>
+      <w:lvlText w:val=""/>
+      <w:lvlJc w:val="left"/>
+      <w:pPr>
+        <w:ind w:left="720" w:hanging="360"/>
+      </w:pPr>
+      <w:rPr>
+        <w:rFonts w:ascii="Symbol" w:hAnsi="Symbol" w:hint="default"/>
+      </w:rPr>
+    </w:lvl>
+    <w:lvl w:ilvl="1" w:tplc="04070003" w:tentative="1">
+      <w:start w:val="1"/>
+      <w:numFmt w:val="bullet"/>
+      <w:lvlText w:val="o"/>
+      <w:lvlJc w:val="left"/>
+      <w:pPr>
+        <w:ind w:left="1440" w:hanging="360"/>
+      </w:pPr>
+      <w:rPr>
+        <w:rFonts w:ascii="Courier New" w:hAnsi="Courier New" w:cs="Courier New" w:hint="default"/>
+      </w:rPr>
+    </w:lvl>
+    <w:lvl w:ilvl="2" w:tplc="04070005" w:tentative="1">
+      <w:start w:val="1"/>
+      <w:numFmt w:val="bullet"/>
+      <w:lvlText w:val=""/>
+      <w:lvlJc w:val="left"/>
+      <w:pPr>
+        <w:ind w:left="2160" w:hanging="360"/>
+      </w:pPr>
+      <w:rPr>
+        <w:rFonts w:ascii="Wingdings" w:hAnsi="Wingdings" w:hint="default"/>
+      </w:rPr>
+    </w:lvl>
+    <w:lvl w:ilvl="3" w:tplc="04070001" w:tentative="1">
+      <w:start w:val="1"/>
+      <w:numFmt w:val="bullet"/>
+      <w:lvlText w:val=""/>
+      <w:lvlJc w:val="left"/>
+      <w:pPr>
+        <w:ind w:left="2880" w:hanging="360"/>
+      </w:pPr>
+      <w:rPr>
+        <w:rFonts w:ascii="Symbol" w:hAnsi="Symbol" w:hint="default"/>
+      </w:rPr>
+    </w:lvl>
+    <w:lvl w:ilvl="4" w:tplc="04070003" w:tentative="1">
+      <w:start w:val="1"/>
+      <w:numFmt w:val="bullet"/>
+      <w:lvlText w:val="o"/>
+      <w:lvlJc w:val="left"/>
+      <w:pPr>
+        <w:ind w:left="3600" w:hanging="360"/>
+      </w:pPr>
+      <w:rPr>
+        <w:rFonts w:ascii="Courier New" w:hAnsi="Courier New" w:cs="Courier New" w:hint="default"/>
+      </w:rPr>
+    </w:lvl>
+    <w:lvl w:ilvl="5" w:tplc="04070005" w:tentative="1">
+      <w:start w:val="1"/>
+      <w:numFmt w:val="bullet"/>
+      <w:lvlText w:val=""/>
+      <w:lvlJc w:val="left"/>
+      <w:pPr>
+        <w:ind w:left="4320" w:hanging="360"/>
+      </w:pPr>
+      <w:rPr>
+        <w:rFonts w:ascii="Wingdings" w:hAnsi="Wingdings" w:hint="default"/>
+      </w:rPr>
+    </w:lvl>
+    <w:lvl w:ilvl="6" w:tplc="04070001" w:tentative="1">
+      <w:start w:val="1"/>
+      <w:numFmt w:val="bullet"/>
+      <w:lvlText w:val=""/>
+      <w:lvlJc w:val="left"/>
+      <w:pPr>
+        <w:ind w:left="5040" w:hanging="360"/>
+      </w:pPr>
+      <w:rPr>
+        <w:rFonts w:ascii="Symbol" w:hAnsi="Symbol" w:hint="default"/>
+      </w:rPr>
+    </w:lvl>
+    <w:lvl w:ilvl="7" w:tplc="04070003" w:tentative="1">
+      <w:start w:val="1"/>
+      <w:numFmt w:val="bullet"/>
+      <w:lvlText w:val="o"/>
+      <w:lvlJc w:val="left"/>
+      <w:pPr>
+        <w:ind w:left="5760" w:hanging="360"/>
+      </w:pPr>
+      <w:rPr>
+        <w:rFonts w:ascii="Courier New" w:hAnsi="Courier New" w:cs="Courier New" w:hint="default"/>
+      </w:rPr>
+    </w:lvl>
+    <w:lvl w:ilvl="8" w:tplc="04070005" w:tentative="1">
+      <w:start w:val="1"/>
+      <w:numFmt w:val="bullet"/>
+      <w:lvlText w:val=""/>
+      <w:lvlJc w:val="left"/>
+      <w:pPr>
+        <w:ind w:left="6480" w:hanging="360"/>
+      </w:pPr>
+      <w:rPr>
+        <w:rFonts w:ascii="Wingdings" w:hAnsi="Wingdings" w:hint="default"/>
+      </w:rPr>
+    </w:lvl>
+  </w:abstractNum>
+  <w:abstractNum w:abstractNumId="10" w15:restartNumberingAfterBreak="0">
     <w:nsid w:val="57CA1BAB"/>
     <w:multiLevelType w:val="hybridMultilevel"/>
     <w:tmpl w:val="5A028164"/>
@@ -2166,7 +3069,120 @@
       </w:rPr>
     </w:lvl>
   </w:abstractNum>
-  <w:abstractNum w:abstractNumId="6" w15:restartNumberingAfterBreak="0">
+  <w:abstractNum w:abstractNumId="11" w15:restartNumberingAfterBreak="0">
+    <w:nsid w:val="5F6B5B88"/>
+    <w:multiLevelType w:val="hybridMultilevel"/>
+    <w:tmpl w:val="83A6ED9A"/>
+    <w:lvl w:ilvl="0" w:tplc="F7C6324A">
+      <w:start w:val="1"/>
+      <w:numFmt w:val="bullet"/>
+      <w:lvlText w:val="-"/>
+      <w:lvlJc w:val="left"/>
+      <w:pPr>
+        <w:ind w:left="720" w:hanging="360"/>
+      </w:pPr>
+      <w:rPr>
+        <w:rFonts w:ascii="Cambria" w:eastAsiaTheme="minorEastAsia" w:hAnsi="Cambria" w:cstheme="minorBidi" w:hint="default"/>
+      </w:rPr>
+    </w:lvl>
+    <w:lvl w:ilvl="1" w:tplc="04070003" w:tentative="1">
+      <w:start w:val="1"/>
+      <w:numFmt w:val="bullet"/>
+      <w:lvlText w:val="o"/>
+      <w:lvlJc w:val="left"/>
+      <w:pPr>
+        <w:ind w:left="1440" w:hanging="360"/>
+      </w:pPr>
+      <w:rPr>
+        <w:rFonts w:ascii="Courier New" w:hAnsi="Courier New" w:cs="Courier New" w:hint="default"/>
+      </w:rPr>
+    </w:lvl>
+    <w:lvl w:ilvl="2" w:tplc="04070005" w:tentative="1">
+      <w:start w:val="1"/>
+      <w:numFmt w:val="bullet"/>
+      <w:lvlText w:val=""/>
+      <w:lvlJc w:val="left"/>
+      <w:pPr>
+        <w:ind w:left="2160" w:hanging="360"/>
+      </w:pPr>
+      <w:rPr>
+        <w:rFonts w:ascii="Wingdings" w:hAnsi="Wingdings" w:hint="default"/>
+      </w:rPr>
+    </w:lvl>
+    <w:lvl w:ilvl="3" w:tplc="04070001" w:tentative="1">
+      <w:start w:val="1"/>
+      <w:numFmt w:val="bullet"/>
+      <w:lvlText w:val=""/>
+      <w:lvlJc w:val="left"/>
+      <w:pPr>
+        <w:ind w:left="2880" w:hanging="360"/>
+      </w:pPr>
+      <w:rPr>
+        <w:rFonts w:ascii="Symbol" w:hAnsi="Symbol" w:hint="default"/>
+      </w:rPr>
+    </w:lvl>
+    <w:lvl w:ilvl="4" w:tplc="04070003" w:tentative="1">
+      <w:start w:val="1"/>
+      <w:numFmt w:val="bullet"/>
+      <w:lvlText w:val="o"/>
+      <w:lvlJc w:val="left"/>
+      <w:pPr>
+        <w:ind w:left="3600" w:hanging="360"/>
+      </w:pPr>
+      <w:rPr>
+        <w:rFonts w:ascii="Courier New" w:hAnsi="Courier New" w:cs="Courier New" w:hint="default"/>
+      </w:rPr>
+    </w:lvl>
+    <w:lvl w:ilvl="5" w:tplc="04070005" w:tentative="1">
+      <w:start w:val="1"/>
+      <w:numFmt w:val="bullet"/>
+      <w:lvlText w:val=""/>
+      <w:lvlJc w:val="left"/>
+      <w:pPr>
+        <w:ind w:left="4320" w:hanging="360"/>
+      </w:pPr>
+      <w:rPr>
+        <w:rFonts w:ascii="Wingdings" w:hAnsi="Wingdings" w:hint="default"/>
+      </w:rPr>
+    </w:lvl>
+    <w:lvl w:ilvl="6" w:tplc="04070001" w:tentative="1">
+      <w:start w:val="1"/>
+      <w:numFmt w:val="bullet"/>
+      <w:lvlText w:val=""/>
+      <w:lvlJc w:val="left"/>
+      <w:pPr>
+        <w:ind w:left="5040" w:hanging="360"/>
+      </w:pPr>
+      <w:rPr>
+        <w:rFonts w:ascii="Symbol" w:hAnsi="Symbol" w:hint="default"/>
+      </w:rPr>
+    </w:lvl>
+    <w:lvl w:ilvl="7" w:tplc="04070003" w:tentative="1">
+      <w:start w:val="1"/>
+      <w:numFmt w:val="bullet"/>
+      <w:lvlText w:val="o"/>
+      <w:lvlJc w:val="left"/>
+      <w:pPr>
+        <w:ind w:left="5760" w:hanging="360"/>
+      </w:pPr>
+      <w:rPr>
+        <w:rFonts w:ascii="Courier New" w:hAnsi="Courier New" w:cs="Courier New" w:hint="default"/>
+      </w:rPr>
+    </w:lvl>
+    <w:lvl w:ilvl="8" w:tplc="04070005" w:tentative="1">
+      <w:start w:val="1"/>
+      <w:numFmt w:val="bullet"/>
+      <w:lvlText w:val=""/>
+      <w:lvlJc w:val="left"/>
+      <w:pPr>
+        <w:ind w:left="6480" w:hanging="360"/>
+      </w:pPr>
+      <w:rPr>
+        <w:rFonts w:ascii="Wingdings" w:hAnsi="Wingdings" w:hint="default"/>
+      </w:rPr>
+    </w:lvl>
+  </w:abstractNum>
+  <w:abstractNum w:abstractNumId="12" w15:restartNumberingAfterBreak="0">
     <w:nsid w:val="645B4FD9"/>
     <w:multiLevelType w:val="hybridMultilevel"/>
     <w:tmpl w:val="07E2AC9A"/>
@@ -2279,7 +3295,7 @@
       </w:rPr>
     </w:lvl>
   </w:abstractNum>
-  <w:abstractNum w:abstractNumId="7" w15:restartNumberingAfterBreak="0">
+  <w:abstractNum w:abstractNumId="13" w15:restartNumberingAfterBreak="0">
     <w:nsid w:val="7A1E2E96"/>
     <w:multiLevelType w:val="hybridMultilevel"/>
     <w:tmpl w:val="0308BCB0"/>
@@ -2369,28 +3385,46 @@
     </w:lvl>
   </w:abstractNum>
   <w:num w:numId="1">
-    <w:abstractNumId w:val="1"/>
+    <w:abstractNumId w:val="3"/>
   </w:num>
   <w:num w:numId="2">
-    <w:abstractNumId w:val="3"/>
+    <w:abstractNumId w:val="7"/>
   </w:num>
   <w:num w:numId="3">
-    <w:abstractNumId w:val="5"/>
+    <w:abstractNumId w:val="10"/>
   </w:num>
   <w:num w:numId="4">
+    <w:abstractNumId w:val="8"/>
+  </w:num>
+  <w:num w:numId="5">
+    <w:abstractNumId w:val="13"/>
+  </w:num>
+  <w:num w:numId="6">
     <w:abstractNumId w:val="4"/>
   </w:num>
-  <w:num w:numId="5">
-    <w:abstractNumId w:val="7"/>
-  </w:num>
-  <w:num w:numId="6">
-    <w:abstractNumId w:val="2"/>
-  </w:num>
   <w:num w:numId="7">
-    <w:abstractNumId w:val="6"/>
+    <w:abstractNumId w:val="12"/>
   </w:num>
   <w:num w:numId="8">
     <w:abstractNumId w:val="0"/>
+  </w:num>
+  <w:num w:numId="9">
+    <w:abstractNumId w:val="6"/>
+  </w:num>
+  <w:num w:numId="10">
+    <w:abstractNumId w:val="9"/>
+  </w:num>
+  <w:num w:numId="11">
+    <w:abstractNumId w:val="5"/>
+  </w:num>
+  <w:num w:numId="12">
+    <w:abstractNumId w:val="1"/>
+  </w:num>
+  <w:num w:numId="13">
+    <w:abstractNumId w:val="11"/>
+  </w:num>
+  <w:num w:numId="14">
+    <w:abstractNumId w:val="2"/>
   </w:num>
 </w:numbering>
 </file>
@@ -2772,15 +3806,15 @@
     <w:lsdException w:name="List Table 6 Colorful Accent 6" w:uiPriority="51"/>
     <w:lsdException w:name="List Table 7 Colorful Accent 6" w:uiPriority="52"/>
   </w:latentStyles>
-  <w:style w:type="paragraph" w:default="1" w:styleId="Standard">
+  <w:style w:type="paragraph" w:default="1" w:styleId="Normal">
     <w:name w:val="Normal"/>
     <w:qFormat/>
   </w:style>
-  <w:style w:type="paragraph" w:styleId="berschrift1">
+  <w:style w:type="paragraph" w:styleId="Heading1">
     <w:name w:val="heading 1"/>
-    <w:basedOn w:val="Standard"/>
-    <w:next w:val="Standard"/>
-    <w:link w:val="berschrift1Zchn"/>
+    <w:basedOn w:val="Normal"/>
+    <w:next w:val="Normal"/>
+    <w:link w:val="Heading1Char"/>
     <w:uiPriority w:val="9"/>
     <w:qFormat/>
     <w:rsid w:val="008A64EB"/>
@@ -2799,11 +3833,11 @@
       <w:szCs w:val="32"/>
     </w:rPr>
   </w:style>
-  <w:style w:type="paragraph" w:styleId="berschrift2">
+  <w:style w:type="paragraph" w:styleId="Heading2">
     <w:name w:val="heading 2"/>
-    <w:basedOn w:val="Standard"/>
-    <w:next w:val="Standard"/>
-    <w:link w:val="berschrift2Zchn"/>
+    <w:basedOn w:val="Normal"/>
+    <w:next w:val="Normal"/>
+    <w:link w:val="Heading2Char"/>
     <w:uiPriority w:val="9"/>
     <w:unhideWhenUsed/>
     <w:qFormat/>
@@ -2823,11 +3857,11 @@
       <w:szCs w:val="26"/>
     </w:rPr>
   </w:style>
-  <w:style w:type="paragraph" w:styleId="berschrift3">
+  <w:style w:type="paragraph" w:styleId="Heading3">
     <w:name w:val="heading 3"/>
-    <w:basedOn w:val="Standard"/>
-    <w:next w:val="Standard"/>
-    <w:link w:val="berschrift3Zchn"/>
+    <w:basedOn w:val="Normal"/>
+    <w:next w:val="Normal"/>
+    <w:link w:val="Heading3Char"/>
     <w:uiPriority w:val="9"/>
     <w:unhideWhenUsed/>
     <w:qFormat/>
@@ -2843,13 +3877,13 @@
       <w:color w:val="243F60" w:themeColor="accent1" w:themeShade="7F"/>
     </w:rPr>
   </w:style>
-  <w:style w:type="character" w:default="1" w:styleId="Absatz-Standardschriftart">
+  <w:style w:type="character" w:default="1" w:styleId="DefaultParagraphFont">
     <w:name w:val="Default Paragraph Font"/>
     <w:uiPriority w:val="1"/>
     <w:semiHidden/>
     <w:unhideWhenUsed/>
   </w:style>
-  <w:style w:type="table" w:default="1" w:styleId="NormaleTabelle">
+  <w:style w:type="table" w:default="1" w:styleId="TableNormal">
     <w:name w:val="Normal Table"/>
     <w:uiPriority w:val="99"/>
     <w:semiHidden/>
@@ -2864,17 +3898,17 @@
       </w:tblCellMar>
     </w:tblPr>
   </w:style>
-  <w:style w:type="numbering" w:default="1" w:styleId="KeineListe">
+  <w:style w:type="numbering" w:default="1" w:styleId="NoList">
     <w:name w:val="No List"/>
     <w:uiPriority w:val="99"/>
     <w:semiHidden/>
     <w:unhideWhenUsed/>
   </w:style>
-  <w:style w:type="paragraph" w:styleId="Titel">
+  <w:style w:type="paragraph" w:styleId="Title">
     <w:name w:val="Title"/>
-    <w:basedOn w:val="Standard"/>
-    <w:next w:val="Standard"/>
-    <w:link w:val="TitelZchn"/>
+    <w:basedOn w:val="Normal"/>
+    <w:next w:val="Normal"/>
+    <w:link w:val="TitleChar"/>
     <w:uiPriority w:val="10"/>
     <w:qFormat/>
     <w:rsid w:val="008A64EB"/>
@@ -2894,10 +3928,10 @@
       <w:szCs w:val="52"/>
     </w:rPr>
   </w:style>
-  <w:style w:type="character" w:customStyle="1" w:styleId="TitelZchn">
-    <w:name w:val="Titel Zchn"/>
-    <w:basedOn w:val="Absatz-Standardschriftart"/>
-    <w:link w:val="Titel"/>
+  <w:style w:type="character" w:customStyle="1" w:styleId="TitleChar">
+    <w:name w:val="Title Char"/>
+    <w:basedOn w:val="DefaultParagraphFont"/>
+    <w:link w:val="Title"/>
     <w:uiPriority w:val="10"/>
     <w:rsid w:val="008A64EB"/>
     <w:rPr>
@@ -2909,9 +3943,9 @@
       <w:szCs w:val="52"/>
     </w:rPr>
   </w:style>
-  <w:style w:type="paragraph" w:styleId="Listenabsatz">
+  <w:style w:type="paragraph" w:styleId="ListParagraph">
     <w:name w:val="List Paragraph"/>
-    <w:basedOn w:val="Standard"/>
+    <w:basedOn w:val="Normal"/>
     <w:uiPriority w:val="34"/>
     <w:qFormat/>
     <w:rsid w:val="008A64EB"/>
@@ -2920,10 +3954,10 @@
       <w:contextualSpacing/>
     </w:pPr>
   </w:style>
-  <w:style w:type="character" w:customStyle="1" w:styleId="berschrift2Zchn">
-    <w:name w:val="Überschrift 2 Zchn"/>
-    <w:basedOn w:val="Absatz-Standardschriftart"/>
-    <w:link w:val="berschrift2"/>
+  <w:style w:type="character" w:customStyle="1" w:styleId="Heading2Char">
+    <w:name w:val="Heading 2 Char"/>
+    <w:basedOn w:val="DefaultParagraphFont"/>
+    <w:link w:val="Heading2"/>
     <w:uiPriority w:val="9"/>
     <w:rsid w:val="008A64EB"/>
     <w:rPr>
@@ -2935,10 +3969,10 @@
       <w:szCs w:val="26"/>
     </w:rPr>
   </w:style>
-  <w:style w:type="character" w:customStyle="1" w:styleId="berschrift1Zchn">
-    <w:name w:val="Überschrift 1 Zchn"/>
-    <w:basedOn w:val="Absatz-Standardschriftart"/>
-    <w:link w:val="berschrift1"/>
+  <w:style w:type="character" w:customStyle="1" w:styleId="Heading1Char">
+    <w:name w:val="Heading 1 Char"/>
+    <w:basedOn w:val="DefaultParagraphFont"/>
+    <w:link w:val="Heading1"/>
     <w:uiPriority w:val="9"/>
     <w:rsid w:val="008A64EB"/>
     <w:rPr>
@@ -2950,10 +3984,10 @@
       <w:szCs w:val="32"/>
     </w:rPr>
   </w:style>
-  <w:style w:type="character" w:customStyle="1" w:styleId="berschrift3Zchn">
-    <w:name w:val="Überschrift 3 Zchn"/>
-    <w:basedOn w:val="Absatz-Standardschriftart"/>
-    <w:link w:val="berschrift3"/>
+  <w:style w:type="character" w:customStyle="1" w:styleId="Heading3Char">
+    <w:name w:val="Heading 3 Char"/>
+    <w:basedOn w:val="DefaultParagraphFont"/>
+    <w:link w:val="Heading3"/>
     <w:uiPriority w:val="9"/>
     <w:rsid w:val="004578FC"/>
     <w:rPr>
@@ -2961,10 +3995,10 @@
       <w:color w:val="243F60" w:themeColor="accent1" w:themeShade="7F"/>
     </w:rPr>
   </w:style>
-  <w:style w:type="paragraph" w:styleId="HTMLVorformatiert">
+  <w:style w:type="paragraph" w:styleId="HTMLPreformatted">
     <w:name w:val="HTML Preformatted"/>
-    <w:basedOn w:val="Standard"/>
-    <w:link w:val="HTMLVorformatiertZchn"/>
+    <w:basedOn w:val="Normal"/>
+    <w:link w:val="HTMLPreformattedChar"/>
     <w:uiPriority w:val="99"/>
     <w:semiHidden/>
     <w:unhideWhenUsed/>
@@ -2996,10 +4030,10 @@
       <w:lang w:val="de-DE" w:eastAsia="de-DE"/>
     </w:rPr>
   </w:style>
-  <w:style w:type="character" w:customStyle="1" w:styleId="HTMLVorformatiertZchn">
-    <w:name w:val="HTML Vorformatiert Zchn"/>
-    <w:basedOn w:val="Absatz-Standardschriftart"/>
-    <w:link w:val="HTMLVorformatiert"/>
+  <w:style w:type="character" w:customStyle="1" w:styleId="HTMLPreformattedChar">
+    <w:name w:val="HTML Preformatted Char"/>
+    <w:basedOn w:val="DefaultParagraphFont"/>
+    <w:link w:val="HTMLPreformatted"/>
     <w:uiPriority w:val="99"/>
     <w:semiHidden/>
     <w:rsid w:val="00B62FDF"/>
@@ -3012,22 +4046,22 @@
   </w:style>
   <w:style w:type="character" w:customStyle="1" w:styleId="nb">
     <w:name w:val="nb"/>
-    <w:basedOn w:val="Absatz-Standardschriftart"/>
+    <w:basedOn w:val="DefaultParagraphFont"/>
     <w:rsid w:val="00B62FDF"/>
   </w:style>
   <w:style w:type="character" w:customStyle="1" w:styleId="s2">
     <w:name w:val="s2"/>
-    <w:basedOn w:val="Absatz-Standardschriftart"/>
+    <w:basedOn w:val="DefaultParagraphFont"/>
     <w:rsid w:val="00B62FDF"/>
   </w:style>
   <w:style w:type="character" w:customStyle="1" w:styleId="p">
     <w:name w:val="p"/>
-    <w:basedOn w:val="Absatz-Standardschriftart"/>
+    <w:basedOn w:val="DefaultParagraphFont"/>
     <w:rsid w:val="00B62FDF"/>
   </w:style>
   <w:style w:type="character" w:styleId="HTMLCode">
     <w:name w:val="HTML Code"/>
-    <w:basedOn w:val="Absatz-Standardschriftart"/>
+    <w:basedOn w:val="DefaultParagraphFont"/>
     <w:uiPriority w:val="99"/>
     <w:semiHidden/>
     <w:unhideWhenUsed/>
@@ -3040,13 +4074,32 @@
   </w:style>
   <w:style w:type="character" w:styleId="Hyperlink">
     <w:name w:val="Hyperlink"/>
-    <w:basedOn w:val="Absatz-Standardschriftart"/>
+    <w:basedOn w:val="DefaultParagraphFont"/>
     <w:uiPriority w:val="99"/>
     <w:unhideWhenUsed/>
     <w:rsid w:val="004D2220"/>
     <w:rPr>
       <w:color w:val="0000FF" w:themeColor="hyperlink"/>
       <w:u w:val="single"/>
+    </w:rPr>
+  </w:style>
+  <w:style w:type="paragraph" w:styleId="Caption">
+    <w:name w:val="caption"/>
+    <w:basedOn w:val="Normal"/>
+    <w:next w:val="Normal"/>
+    <w:uiPriority w:val="35"/>
+    <w:unhideWhenUsed/>
+    <w:qFormat/>
+    <w:rsid w:val="006D3F00"/>
+    <w:pPr>
+      <w:spacing w:after="200"/>
+    </w:pPr>
+    <w:rPr>
+      <w:i/>
+      <w:iCs/>
+      <w:color w:val="1F497D" w:themeColor="text2"/>
+      <w:sz w:val="18"/>
+      <w:szCs w:val="18"/>
     </w:rPr>
   </w:style>
 </w:styles>

</xml_diff>